<commit_message>
trayectorias del robot antropomorfico
</commit_message>
<xml_diff>
--- a/Tarea 9.docx
+++ b/Tarea 9.docx
@@ -3928,9 +3928,23 @@
     </w:p>
     <w:p>
       <w:pPr>
+        <w:rPr>
+          <w:rFonts w:asciiTheme="majorHAnsi" w:eastAsiaTheme="majorEastAsia" w:hAnsiTheme="majorHAnsi" w:cstheme="majorBidi"/>
+          <w:color w:val="2F5496" w:themeColor="accent1" w:themeShade="BF"/>
+          <w:sz w:val="32"/>
+          <w:szCs w:val="32"/>
+        </w:rPr>
+      </w:pPr>
+      <w:r>
+        <w:br w:type="page"/>
+      </w:r>
+    </w:p>
+    <w:p>
+      <w:pPr>
         <w:pStyle w:val="Ttulo1"/>
       </w:pPr>
       <w:r>
+        <w:lastRenderedPageBreak/>
         <w:t>Modelo cinemático inverso</w:t>
       </w:r>
     </w:p>
@@ -9248,7 +9262,6 @@
               <w:sz w:val="20"/>
               <w:szCs w:val="20"/>
             </w:rPr>
-            <w:lastRenderedPageBreak/>
             <m:t>-</m:t>
           </m:r>
           <m:d>
@@ -11643,18 +11656,4550 @@
     </w:p>
     <w:p>
       <w:pPr>
+        <w:pStyle w:val="Ttulo2"/>
         <w:rPr>
           <w:rFonts w:eastAsiaTheme="minorEastAsia"/>
-          <w:sz w:val="18"/>
-          <w:szCs w:val="18"/>
+        </w:rPr>
+      </w:pPr>
+      <w:r>
+        <w:rPr>
+          <w:rFonts w:eastAsiaTheme="minorEastAsia"/>
+        </w:rPr>
+        <w:t>Cinemática inversa libro</w:t>
+      </w:r>
+    </w:p>
+    <w:p>
+      <w:r>
+        <w:rPr>
+          <w:noProof/>
+        </w:rPr>
+        <w:drawing>
+          <wp:inline distT="0" distB="0" distL="0" distR="0" wp14:anchorId="74798A2A" wp14:editId="0BBA77C2">
+            <wp:extent cx="3500039" cy="4510292"/>
+            <wp:effectExtent l="0" t="0" r="5715" b="5080"/>
+            <wp:docPr id="1609547616" name="Imagen 1" descr="Diagrama, Dibujo de ingeniería&#10;&#10;Descripción generada automáticamente"/>
+            <wp:cNvGraphicFramePr>
+              <a:graphicFrameLocks xmlns:a="http://schemas.openxmlformats.org/drawingml/2006/main" noChangeAspect="1"/>
+            </wp:cNvGraphicFramePr>
+            <a:graphic xmlns:a="http://schemas.openxmlformats.org/drawingml/2006/main">
+              <a:graphicData uri="http://schemas.openxmlformats.org/drawingml/2006/picture">
+                <pic:pic xmlns:pic="http://schemas.openxmlformats.org/drawingml/2006/picture">
+                  <pic:nvPicPr>
+                    <pic:cNvPr id="1609547616" name="Imagen 1" descr="Diagrama, Dibujo de ingeniería&#10;&#10;Descripción generada automáticamente"/>
+                    <pic:cNvPicPr/>
+                  </pic:nvPicPr>
+                  <pic:blipFill>
+                    <a:blip r:embed="rId4"/>
+                    <a:stretch>
+                      <a:fillRect/>
+                    </a:stretch>
+                  </pic:blipFill>
+                  <pic:spPr>
+                    <a:xfrm>
+                      <a:off x="0" y="0"/>
+                      <a:ext cx="3506789" cy="4518990"/>
+                    </a:xfrm>
+                    <a:prstGeom prst="rect">
+                      <a:avLst/>
+                    </a:prstGeom>
+                  </pic:spPr>
+                </pic:pic>
+              </a:graphicData>
+            </a:graphic>
+          </wp:inline>
+        </w:drawing>
+      </w:r>
+    </w:p>
+    <w:p/>
+    <w:p>
+      <w:pPr>
+        <w:pStyle w:val="Ttulo3"/>
+      </w:pPr>
+      <w:r>
+        <w:t>Calculo q1</w:t>
+      </w:r>
+    </w:p>
+    <w:p>
+      <m:oMathPara>
+        <m:oMath>
+          <m:sSub>
+            <m:sSubPr>
+              <m:ctrlPr>
+                <w:rPr>
+                  <w:rFonts w:ascii="Cambria Math" w:hAnsi="Cambria Math"/>
+                  <w:i/>
+                </w:rPr>
+              </m:ctrlPr>
+            </m:sSubPr>
+            <m:e>
+              <m:r>
+                <w:rPr>
+                  <w:rFonts w:ascii="Cambria Math" w:hAnsi="Cambria Math"/>
+                </w:rPr>
+                <m:t>q</m:t>
+              </m:r>
+            </m:e>
+            <m:sub>
+              <m:r>
+                <w:rPr>
+                  <w:rFonts w:ascii="Cambria Math" w:hAnsi="Cambria Math"/>
+                </w:rPr>
+                <m:t>1</m:t>
+              </m:r>
+            </m:sub>
+          </m:sSub>
+          <m:r>
+            <w:rPr>
+              <w:rFonts w:ascii="Cambria Math" w:hAnsi="Cambria Math"/>
+            </w:rPr>
+            <m:t>=arctg</m:t>
+          </m:r>
+          <m:d>
+            <m:dPr>
+              <m:ctrlPr>
+                <w:rPr>
+                  <w:rFonts w:ascii="Cambria Math" w:hAnsi="Cambria Math"/>
+                  <w:i/>
+                </w:rPr>
+              </m:ctrlPr>
+            </m:dPr>
+            <m:e>
+              <m:f>
+                <m:fPr>
+                  <m:ctrlPr>
+                    <w:rPr>
+                      <w:rFonts w:ascii="Cambria Math" w:hAnsi="Cambria Math"/>
+                      <w:i/>
+                    </w:rPr>
+                  </m:ctrlPr>
+                </m:fPr>
+                <m:num>
+                  <m:sSub>
+                    <m:sSubPr>
+                      <m:ctrlPr>
+                        <w:rPr>
+                          <w:rFonts w:ascii="Cambria Math" w:hAnsi="Cambria Math"/>
+                          <w:i/>
+                        </w:rPr>
+                      </m:ctrlPr>
+                    </m:sSubPr>
+                    <m:e>
+                      <m:r>
+                        <w:rPr>
+                          <w:rFonts w:ascii="Cambria Math" w:hAnsi="Cambria Math"/>
+                        </w:rPr>
+                        <m:t>P</m:t>
+                      </m:r>
+                    </m:e>
+                    <m:sub>
+                      <m:r>
+                        <w:rPr>
+                          <w:rFonts w:ascii="Cambria Math" w:hAnsi="Cambria Math"/>
+                        </w:rPr>
+                        <m:t>y</m:t>
+                      </m:r>
+                    </m:sub>
+                  </m:sSub>
+                </m:num>
+                <m:den>
+                  <m:sSub>
+                    <m:sSubPr>
+                      <m:ctrlPr>
+                        <w:rPr>
+                          <w:rFonts w:ascii="Cambria Math" w:hAnsi="Cambria Math"/>
+                          <w:i/>
+                        </w:rPr>
+                      </m:ctrlPr>
+                    </m:sSubPr>
+                    <m:e>
+                      <m:r>
+                        <w:rPr>
+                          <w:rFonts w:ascii="Cambria Math" w:hAnsi="Cambria Math"/>
+                        </w:rPr>
+                        <m:t>P</m:t>
+                      </m:r>
+                    </m:e>
+                    <m:sub>
+                      <m:r>
+                        <w:rPr>
+                          <w:rFonts w:ascii="Cambria Math" w:hAnsi="Cambria Math"/>
+                        </w:rPr>
+                        <m:t>x</m:t>
+                      </m:r>
+                    </m:sub>
+                  </m:sSub>
+                </m:den>
+              </m:f>
+            </m:e>
+          </m:d>
+        </m:oMath>
+      </m:oMathPara>
+    </w:p>
+    <w:p/>
+    <w:p>
+      <w:pPr>
+        <w:pStyle w:val="Ttulo3"/>
+      </w:pPr>
+      <w:r>
+        <w:t>Calculo q3</w:t>
+      </w:r>
+    </w:p>
+    <w:p>
+      <w:r>
+        <w:t xml:space="preserve">Considerando </w:t>
+      </w:r>
+      <w:r>
+        <w:t>que</w:t>
+      </w:r>
+      <w:r>
+        <w:t xml:space="preserve"> los elementos 2 y 3 que están situados en un plano</w:t>
+      </w:r>
+    </w:p>
+    <w:p/>
+    <w:p>
+      <w:r>
+        <w:rPr>
+          <w:noProof/>
+        </w:rPr>
+        <w:drawing>
+          <wp:inline distT="0" distB="0" distL="0" distR="0" wp14:anchorId="78858A9D" wp14:editId="56B27EAD">
+            <wp:extent cx="6408420" cy="3201035"/>
+            <wp:effectExtent l="0" t="0" r="0" b="0"/>
+            <wp:docPr id="794329395" name="Imagen 1" descr="Diagrama&#10;&#10;Descripción generada automáticamente"/>
+            <wp:cNvGraphicFramePr>
+              <a:graphicFrameLocks xmlns:a="http://schemas.openxmlformats.org/drawingml/2006/main" noChangeAspect="1"/>
+            </wp:cNvGraphicFramePr>
+            <a:graphic xmlns:a="http://schemas.openxmlformats.org/drawingml/2006/main">
+              <a:graphicData uri="http://schemas.openxmlformats.org/drawingml/2006/picture">
+                <pic:pic xmlns:pic="http://schemas.openxmlformats.org/drawingml/2006/picture">
+                  <pic:nvPicPr>
+                    <pic:cNvPr id="794329395" name="Imagen 1" descr="Diagrama&#10;&#10;Descripción generada automáticamente"/>
+                    <pic:cNvPicPr/>
+                  </pic:nvPicPr>
+                  <pic:blipFill>
+                    <a:blip r:embed="rId5"/>
+                    <a:stretch>
+                      <a:fillRect/>
+                    </a:stretch>
+                  </pic:blipFill>
+                  <pic:spPr>
+                    <a:xfrm>
+                      <a:off x="0" y="0"/>
+                      <a:ext cx="6408420" cy="3201035"/>
+                    </a:xfrm>
+                    <a:prstGeom prst="rect">
+                      <a:avLst/>
+                    </a:prstGeom>
+                  </pic:spPr>
+                </pic:pic>
+              </a:graphicData>
+            </a:graphic>
+          </wp:inline>
+        </w:drawing>
+      </w:r>
+    </w:p>
+    <w:p/>
+    <w:p>
+      <w:r>
+        <w:t>Utilizando el teorema del coseno:</w:t>
+      </w:r>
+    </w:p>
+    <w:p>
+      <w:pPr>
+        <w:rPr>
+          <w:rFonts w:eastAsiaTheme="minorEastAsia"/>
+        </w:rPr>
+      </w:pPr>
+      <m:oMathPara>
+        <m:oMath>
+          <m:sSup>
+            <m:sSupPr>
+              <m:ctrlPr>
+                <w:rPr>
+                  <w:rFonts w:ascii="Cambria Math" w:hAnsi="Cambria Math"/>
+                  <w:i/>
+                </w:rPr>
+              </m:ctrlPr>
+            </m:sSupPr>
+            <m:e>
+              <m:r>
+                <w:rPr>
+                  <w:rFonts w:ascii="Cambria Math" w:hAnsi="Cambria Math"/>
+                </w:rPr>
+                <m:t>r</m:t>
+              </m:r>
+            </m:e>
+            <m:sup>
+              <m:r>
+                <w:rPr>
+                  <w:rFonts w:ascii="Cambria Math" w:hAnsi="Cambria Math"/>
+                </w:rPr>
+                <m:t>2</m:t>
+              </m:r>
+            </m:sup>
+          </m:sSup>
+          <m:r>
+            <w:rPr>
+              <w:rFonts w:ascii="Cambria Math" w:hAnsi="Cambria Math"/>
+            </w:rPr>
+            <m:t>=</m:t>
+          </m:r>
+          <w:bookmarkStart w:id="0" w:name="_Hlk136076525"/>
+          <m:sSubSup>
+            <m:sSubSupPr>
+              <m:ctrlPr>
+                <w:rPr>
+                  <w:rFonts w:ascii="Cambria Math" w:hAnsi="Cambria Math"/>
+                  <w:i/>
+                </w:rPr>
+              </m:ctrlPr>
+            </m:sSubSupPr>
+            <m:e>
+              <m:r>
+                <w:rPr>
+                  <w:rFonts w:ascii="Cambria Math" w:hAnsi="Cambria Math"/>
+                </w:rPr>
+                <m:t>P</m:t>
+              </m:r>
+            </m:e>
+            <m:sub>
+              <m:r>
+                <w:rPr>
+                  <w:rFonts w:ascii="Cambria Math" w:hAnsi="Cambria Math"/>
+                </w:rPr>
+                <m:t>x</m:t>
+              </m:r>
+            </m:sub>
+            <m:sup>
+              <m:r>
+                <w:rPr>
+                  <w:rFonts w:ascii="Cambria Math" w:hAnsi="Cambria Math"/>
+                </w:rPr>
+                <m:t>2</m:t>
+              </m:r>
+            </m:sup>
+          </m:sSubSup>
+          <m:r>
+            <w:rPr>
+              <w:rFonts w:ascii="Cambria Math" w:hAnsi="Cambria Math"/>
+            </w:rPr>
+            <m:t>+</m:t>
+          </m:r>
+          <m:sSubSup>
+            <m:sSubSupPr>
+              <m:ctrlPr>
+                <w:rPr>
+                  <w:rFonts w:ascii="Cambria Math" w:hAnsi="Cambria Math"/>
+                  <w:i/>
+                </w:rPr>
+              </m:ctrlPr>
+            </m:sSubSupPr>
+            <m:e>
+              <m:r>
+                <w:rPr>
+                  <w:rFonts w:ascii="Cambria Math" w:hAnsi="Cambria Math"/>
+                </w:rPr>
+                <m:t>P</m:t>
+              </m:r>
+            </m:e>
+            <m:sub>
+              <m:r>
+                <w:rPr>
+                  <w:rFonts w:ascii="Cambria Math" w:hAnsi="Cambria Math"/>
+                </w:rPr>
+                <m:t>y</m:t>
+              </m:r>
+            </m:sub>
+            <m:sup>
+              <m:r>
+                <w:rPr>
+                  <w:rFonts w:ascii="Cambria Math" w:hAnsi="Cambria Math"/>
+                </w:rPr>
+                <m:t>2</m:t>
+              </m:r>
+            </m:sup>
+          </m:sSubSup>
+        </m:oMath>
+      </m:oMathPara>
+      <w:bookmarkEnd w:id="0"/>
+    </w:p>
+    <w:p>
+      <w:pPr>
+        <w:spacing w:before="240" w:after="240"/>
+        <w:rPr>
+          <w:rFonts w:eastAsiaTheme="minorEastAsia"/>
+        </w:rPr>
+      </w:pPr>
+      <m:oMathPara>
+        <m:oMath>
+          <m:sSup>
+            <m:sSupPr>
+              <m:ctrlPr>
+                <w:rPr>
+                  <w:rFonts w:ascii="Cambria Math" w:hAnsi="Cambria Math"/>
+                  <w:i/>
+                </w:rPr>
+              </m:ctrlPr>
+            </m:sSupPr>
+            <m:e>
+              <m:r>
+                <w:rPr>
+                  <w:rFonts w:ascii="Cambria Math" w:hAnsi="Cambria Math"/>
+                </w:rPr>
+                <m:t>r</m:t>
+              </m:r>
+            </m:e>
+            <m:sup>
+              <m:r>
+                <w:rPr>
+                  <w:rFonts w:ascii="Cambria Math" w:hAnsi="Cambria Math"/>
+                </w:rPr>
+                <m:t>2</m:t>
+              </m:r>
+            </m:sup>
+          </m:sSup>
+          <m:r>
+            <w:rPr>
+              <w:rFonts w:ascii="Cambria Math" w:hAnsi="Cambria Math"/>
+            </w:rPr>
+            <m:t>+</m:t>
+          </m:r>
+          <m:sSubSup>
+            <m:sSubSupPr>
+              <m:ctrlPr>
+                <w:rPr>
+                  <w:rFonts w:ascii="Cambria Math" w:hAnsi="Cambria Math"/>
+                  <w:i/>
+                </w:rPr>
+              </m:ctrlPr>
+            </m:sSubSupPr>
+            <m:e>
+              <m:r>
+                <w:rPr>
+                  <w:rFonts w:ascii="Cambria Math" w:hAnsi="Cambria Math"/>
+                </w:rPr>
+                <m:t>P</m:t>
+              </m:r>
+            </m:e>
+            <m:sub>
+              <m:r>
+                <w:rPr>
+                  <w:rFonts w:ascii="Cambria Math" w:hAnsi="Cambria Math"/>
+                </w:rPr>
+                <m:t>z</m:t>
+              </m:r>
+            </m:sub>
+            <m:sup>
+              <m:r>
+                <w:rPr>
+                  <w:rFonts w:ascii="Cambria Math" w:hAnsi="Cambria Math"/>
+                </w:rPr>
+                <m:t>2</m:t>
+              </m:r>
+            </m:sup>
+          </m:sSubSup>
+          <m:r>
+            <w:rPr>
+              <w:rFonts w:ascii="Cambria Math" w:hAnsi="Cambria Math"/>
+            </w:rPr>
+            <m:t>=</m:t>
+          </m:r>
+          <m:sSubSup>
+            <m:sSubSupPr>
+              <m:ctrlPr>
+                <w:rPr>
+                  <w:rFonts w:ascii="Cambria Math" w:hAnsi="Cambria Math"/>
+                  <w:i/>
+                </w:rPr>
+              </m:ctrlPr>
+            </m:sSubSupPr>
+            <m:e>
+              <m:r>
+                <w:rPr>
+                  <w:rFonts w:ascii="Cambria Math" w:hAnsi="Cambria Math"/>
+                </w:rPr>
+                <m:t>a</m:t>
+              </m:r>
+            </m:e>
+            <m:sub>
+              <m:r>
+                <w:rPr>
+                  <w:rFonts w:ascii="Cambria Math" w:hAnsi="Cambria Math"/>
+                </w:rPr>
+                <m:t>2</m:t>
+              </m:r>
+            </m:sub>
+            <m:sup>
+              <m:r>
+                <w:rPr>
+                  <w:rFonts w:ascii="Cambria Math" w:hAnsi="Cambria Math"/>
+                </w:rPr>
+                <m:t>2</m:t>
+              </m:r>
+            </m:sup>
+          </m:sSubSup>
+          <m:r>
+            <w:rPr>
+              <w:rFonts w:ascii="Cambria Math" w:hAnsi="Cambria Math"/>
+            </w:rPr>
+            <m:t>+</m:t>
+          </m:r>
+          <m:sSubSup>
+            <m:sSubSupPr>
+              <m:ctrlPr>
+                <w:rPr>
+                  <w:rFonts w:ascii="Cambria Math" w:hAnsi="Cambria Math"/>
+                  <w:i/>
+                </w:rPr>
+              </m:ctrlPr>
+            </m:sSubSupPr>
+            <m:e>
+              <m:r>
+                <w:rPr>
+                  <w:rFonts w:ascii="Cambria Math" w:hAnsi="Cambria Math"/>
+                </w:rPr>
+                <m:t>a</m:t>
+              </m:r>
+            </m:e>
+            <m:sub>
+              <m:r>
+                <w:rPr>
+                  <w:rFonts w:ascii="Cambria Math" w:hAnsi="Cambria Math"/>
+                </w:rPr>
+                <m:t>3</m:t>
+              </m:r>
+            </m:sub>
+            <m:sup>
+              <m:r>
+                <w:rPr>
+                  <w:rFonts w:ascii="Cambria Math" w:hAnsi="Cambria Math"/>
+                </w:rPr>
+                <m:t>2</m:t>
+              </m:r>
+            </m:sup>
+          </m:sSubSup>
+          <m:r>
+            <w:rPr>
+              <w:rFonts w:ascii="Cambria Math" w:hAnsi="Cambria Math"/>
+            </w:rPr>
+            <m:t>+2*</m:t>
+          </m:r>
+          <m:sSub>
+            <m:sSubPr>
+              <m:ctrlPr>
+                <w:rPr>
+                  <w:rFonts w:ascii="Cambria Math" w:hAnsi="Cambria Math"/>
+                  <w:i/>
+                </w:rPr>
+              </m:ctrlPr>
+            </m:sSubPr>
+            <m:e>
+              <m:r>
+                <w:rPr>
+                  <w:rFonts w:ascii="Cambria Math" w:hAnsi="Cambria Math"/>
+                </w:rPr>
+                <m:t>a</m:t>
+              </m:r>
+            </m:e>
+            <m:sub>
+              <m:r>
+                <w:rPr>
+                  <w:rFonts w:ascii="Cambria Math" w:hAnsi="Cambria Math"/>
+                </w:rPr>
+                <m:t>2</m:t>
+              </m:r>
+            </m:sub>
+          </m:sSub>
+          <m:r>
+            <w:rPr>
+              <w:rFonts w:ascii="Cambria Math" w:hAnsi="Cambria Math"/>
+            </w:rPr>
+            <m:t>*</m:t>
+          </m:r>
+          <m:sSub>
+            <m:sSubPr>
+              <m:ctrlPr>
+                <w:rPr>
+                  <w:rFonts w:ascii="Cambria Math" w:hAnsi="Cambria Math"/>
+                  <w:i/>
+                </w:rPr>
+              </m:ctrlPr>
+            </m:sSubPr>
+            <m:e>
+              <m:r>
+                <w:rPr>
+                  <w:rFonts w:ascii="Cambria Math" w:hAnsi="Cambria Math"/>
+                </w:rPr>
+                <m:t>a</m:t>
+              </m:r>
+            </m:e>
+            <m:sub>
+              <m:r>
+                <w:rPr>
+                  <w:rFonts w:ascii="Cambria Math" w:hAnsi="Cambria Math"/>
+                </w:rPr>
+                <m:t>3</m:t>
+              </m:r>
+            </m:sub>
+          </m:sSub>
+          <m:r>
+            <w:rPr>
+              <w:rFonts w:ascii="Cambria Math" w:hAnsi="Cambria Math"/>
+            </w:rPr>
+            <m:t>*</m:t>
+          </m:r>
+          <m:func>
+            <m:funcPr>
+              <m:ctrlPr>
+                <w:rPr>
+                  <w:rFonts w:ascii="Cambria Math" w:hAnsi="Cambria Math"/>
+                  <w:i/>
+                </w:rPr>
+              </m:ctrlPr>
+            </m:funcPr>
+            <m:fName>
+              <m:r>
+                <m:rPr>
+                  <m:sty m:val="p"/>
+                </m:rPr>
+                <w:rPr>
+                  <w:rFonts w:ascii="Cambria Math" w:hAnsi="Cambria Math"/>
+                </w:rPr>
+                <m:t>cos</m:t>
+              </m:r>
+            </m:fName>
+            <m:e>
+              <m:r>
+                <w:rPr>
+                  <w:rFonts w:ascii="Cambria Math" w:hAnsi="Cambria Math"/>
+                </w:rPr>
+                <m:t>(</m:t>
+              </m:r>
+              <m:sSub>
+                <m:sSubPr>
+                  <m:ctrlPr>
+                    <w:rPr>
+                      <w:rFonts w:ascii="Cambria Math" w:hAnsi="Cambria Math"/>
+                      <w:i/>
+                    </w:rPr>
+                  </m:ctrlPr>
+                </m:sSubPr>
+                <m:e>
+                  <m:r>
+                    <w:rPr>
+                      <w:rFonts w:ascii="Cambria Math" w:hAnsi="Cambria Math"/>
+                    </w:rPr>
+                    <m:t>q</m:t>
+                  </m:r>
+                </m:e>
+                <m:sub>
+                  <m:r>
+                    <w:rPr>
+                      <w:rFonts w:ascii="Cambria Math" w:hAnsi="Cambria Math"/>
+                    </w:rPr>
+                    <m:t>3</m:t>
+                  </m:r>
+                </m:sub>
+              </m:sSub>
+              <m:r>
+                <w:rPr>
+                  <w:rFonts w:ascii="Cambria Math" w:hAnsi="Cambria Math"/>
+                </w:rPr>
+                <m:t>)</m:t>
+              </m:r>
+            </m:e>
+          </m:func>
+        </m:oMath>
+      </m:oMathPara>
+    </w:p>
+    <w:p>
+      <m:oMathPara>
+        <m:oMath>
+          <m:func>
+            <m:funcPr>
+              <m:ctrlPr>
+                <w:rPr>
+                  <w:rFonts w:ascii="Cambria Math" w:hAnsi="Cambria Math"/>
+                  <w:i/>
+                </w:rPr>
+              </m:ctrlPr>
+            </m:funcPr>
+            <m:fName>
+              <m:r>
+                <m:rPr>
+                  <m:sty m:val="p"/>
+                </m:rPr>
+                <w:rPr>
+                  <w:rFonts w:ascii="Cambria Math" w:hAnsi="Cambria Math"/>
+                </w:rPr>
+                <m:t>cos</m:t>
+              </m:r>
+            </m:fName>
+            <m:e>
+              <m:r>
+                <w:rPr>
+                  <w:rFonts w:ascii="Cambria Math" w:hAnsi="Cambria Math"/>
+                </w:rPr>
+                <m:t>(</m:t>
+              </m:r>
+              <m:sSub>
+                <m:sSubPr>
+                  <m:ctrlPr>
+                    <w:rPr>
+                      <w:rFonts w:ascii="Cambria Math" w:hAnsi="Cambria Math"/>
+                      <w:i/>
+                    </w:rPr>
+                  </m:ctrlPr>
+                </m:sSubPr>
+                <m:e>
+                  <m:r>
+                    <w:rPr>
+                      <w:rFonts w:ascii="Cambria Math" w:hAnsi="Cambria Math"/>
+                    </w:rPr>
+                    <m:t>q</m:t>
+                  </m:r>
+                </m:e>
+                <m:sub>
+                  <m:r>
+                    <w:rPr>
+                      <w:rFonts w:ascii="Cambria Math" w:hAnsi="Cambria Math"/>
+                    </w:rPr>
+                    <m:t>3</m:t>
+                  </m:r>
+                </m:sub>
+              </m:sSub>
+              <m:r>
+                <w:rPr>
+                  <w:rFonts w:ascii="Cambria Math" w:hAnsi="Cambria Math"/>
+                </w:rPr>
+                <m:t>)</m:t>
+              </m:r>
+            </m:e>
+          </m:func>
+          <m:r>
+            <w:rPr>
+              <w:rFonts w:ascii="Cambria Math" w:hAnsi="Cambria Math"/>
+            </w:rPr>
+            <m:t>=</m:t>
+          </m:r>
+          <m:f>
+            <m:fPr>
+              <m:ctrlPr>
+                <w:rPr>
+                  <w:rFonts w:ascii="Cambria Math" w:hAnsi="Cambria Math"/>
+                  <w:i/>
+                </w:rPr>
+              </m:ctrlPr>
+            </m:fPr>
+            <m:num>
+              <m:sSubSup>
+                <m:sSubSupPr>
+                  <m:ctrlPr>
+                    <w:rPr>
+                      <w:rFonts w:ascii="Cambria Math" w:hAnsi="Cambria Math"/>
+                      <w:i/>
+                    </w:rPr>
+                  </m:ctrlPr>
+                </m:sSubSupPr>
+                <m:e>
+                  <m:r>
+                    <w:rPr>
+                      <w:rFonts w:ascii="Cambria Math" w:hAnsi="Cambria Math"/>
+                    </w:rPr>
+                    <m:t>P</m:t>
+                  </m:r>
+                </m:e>
+                <m:sub>
+                  <m:r>
+                    <w:rPr>
+                      <w:rFonts w:ascii="Cambria Math" w:hAnsi="Cambria Math"/>
+                    </w:rPr>
+                    <m:t>x</m:t>
+                  </m:r>
+                </m:sub>
+                <m:sup>
+                  <m:r>
+                    <w:rPr>
+                      <w:rFonts w:ascii="Cambria Math" w:hAnsi="Cambria Math"/>
+                    </w:rPr>
+                    <m:t>2</m:t>
+                  </m:r>
+                </m:sup>
+              </m:sSubSup>
+              <m:r>
+                <w:rPr>
+                  <w:rFonts w:ascii="Cambria Math" w:hAnsi="Cambria Math"/>
+                </w:rPr>
+                <m:t>+</m:t>
+              </m:r>
+              <m:sSubSup>
+                <m:sSubSupPr>
+                  <m:ctrlPr>
+                    <w:rPr>
+                      <w:rFonts w:ascii="Cambria Math" w:hAnsi="Cambria Math"/>
+                      <w:i/>
+                    </w:rPr>
+                  </m:ctrlPr>
+                </m:sSubSupPr>
+                <m:e>
+                  <m:r>
+                    <w:rPr>
+                      <w:rFonts w:ascii="Cambria Math" w:hAnsi="Cambria Math"/>
+                    </w:rPr>
+                    <m:t>P</m:t>
+                  </m:r>
+                </m:e>
+                <m:sub>
+                  <m:r>
+                    <w:rPr>
+                      <w:rFonts w:ascii="Cambria Math" w:hAnsi="Cambria Math"/>
+                    </w:rPr>
+                    <m:t>y</m:t>
+                  </m:r>
+                </m:sub>
+                <m:sup>
+                  <m:r>
+                    <w:rPr>
+                      <w:rFonts w:ascii="Cambria Math" w:hAnsi="Cambria Math"/>
+                    </w:rPr>
+                    <m:t>2</m:t>
+                  </m:r>
+                </m:sup>
+              </m:sSubSup>
+              <m:r>
+                <w:rPr>
+                  <w:rFonts w:ascii="Cambria Math" w:hAnsi="Cambria Math"/>
+                </w:rPr>
+                <m:t>+</m:t>
+              </m:r>
+              <m:sSubSup>
+                <m:sSubSupPr>
+                  <m:ctrlPr>
+                    <w:rPr>
+                      <w:rFonts w:ascii="Cambria Math" w:hAnsi="Cambria Math"/>
+                      <w:i/>
+                    </w:rPr>
+                  </m:ctrlPr>
+                </m:sSubSupPr>
+                <m:e>
+                  <m:r>
+                    <w:rPr>
+                      <w:rFonts w:ascii="Cambria Math" w:hAnsi="Cambria Math"/>
+                    </w:rPr>
+                    <m:t>P</m:t>
+                  </m:r>
+                </m:e>
+                <m:sub>
+                  <m:r>
+                    <w:rPr>
+                      <w:rFonts w:ascii="Cambria Math" w:hAnsi="Cambria Math"/>
+                    </w:rPr>
+                    <m:t>z</m:t>
+                  </m:r>
+                </m:sub>
+                <m:sup>
+                  <m:r>
+                    <w:rPr>
+                      <w:rFonts w:ascii="Cambria Math" w:hAnsi="Cambria Math"/>
+                    </w:rPr>
+                    <m:t>2</m:t>
+                  </m:r>
+                </m:sup>
+              </m:sSubSup>
+              <m:r>
+                <w:rPr>
+                  <w:rFonts w:ascii="Cambria Math" w:hAnsi="Cambria Math"/>
+                </w:rPr>
+                <m:t>-</m:t>
+              </m:r>
+              <m:sSubSup>
+                <m:sSubSupPr>
+                  <m:ctrlPr>
+                    <w:rPr>
+                      <w:rFonts w:ascii="Cambria Math" w:hAnsi="Cambria Math"/>
+                      <w:i/>
+                    </w:rPr>
+                  </m:ctrlPr>
+                </m:sSubSupPr>
+                <m:e>
+                  <m:r>
+                    <w:rPr>
+                      <w:rFonts w:ascii="Cambria Math" w:hAnsi="Cambria Math"/>
+                    </w:rPr>
+                    <m:t>a</m:t>
+                  </m:r>
+                </m:e>
+                <m:sub>
+                  <m:r>
+                    <w:rPr>
+                      <w:rFonts w:ascii="Cambria Math" w:hAnsi="Cambria Math"/>
+                    </w:rPr>
+                    <m:t>2</m:t>
+                  </m:r>
+                </m:sub>
+                <m:sup>
+                  <m:r>
+                    <w:rPr>
+                      <w:rFonts w:ascii="Cambria Math" w:hAnsi="Cambria Math"/>
+                    </w:rPr>
+                    <m:t>2</m:t>
+                  </m:r>
+                </m:sup>
+              </m:sSubSup>
+              <m:r>
+                <w:rPr>
+                  <w:rFonts w:ascii="Cambria Math" w:hAnsi="Cambria Math"/>
+                </w:rPr>
+                <m:t>-</m:t>
+              </m:r>
+              <m:sSubSup>
+                <m:sSubSupPr>
+                  <m:ctrlPr>
+                    <w:rPr>
+                      <w:rFonts w:ascii="Cambria Math" w:hAnsi="Cambria Math"/>
+                      <w:i/>
+                    </w:rPr>
+                  </m:ctrlPr>
+                </m:sSubSupPr>
+                <m:e>
+                  <m:r>
+                    <w:rPr>
+                      <w:rFonts w:ascii="Cambria Math" w:hAnsi="Cambria Math"/>
+                    </w:rPr>
+                    <m:t>a</m:t>
+                  </m:r>
+                </m:e>
+                <m:sub>
+                  <m:r>
+                    <w:rPr>
+                      <w:rFonts w:ascii="Cambria Math" w:hAnsi="Cambria Math"/>
+                    </w:rPr>
+                    <m:t>3</m:t>
+                  </m:r>
+                </m:sub>
+                <m:sup>
+                  <m:r>
+                    <w:rPr>
+                      <w:rFonts w:ascii="Cambria Math" w:hAnsi="Cambria Math"/>
+                    </w:rPr>
+                    <m:t>2</m:t>
+                  </m:r>
+                </m:sup>
+              </m:sSubSup>
+            </m:num>
+            <m:den>
+              <m:r>
+                <w:rPr>
+                  <w:rFonts w:ascii="Cambria Math" w:hAnsi="Cambria Math"/>
+                </w:rPr>
+                <m:t>2*</m:t>
+              </m:r>
+              <m:sSub>
+                <m:sSubPr>
+                  <m:ctrlPr>
+                    <w:rPr>
+                      <w:rFonts w:ascii="Cambria Math" w:hAnsi="Cambria Math"/>
+                      <w:i/>
+                    </w:rPr>
+                  </m:ctrlPr>
+                </m:sSubPr>
+                <m:e>
+                  <m:r>
+                    <w:rPr>
+                      <w:rFonts w:ascii="Cambria Math" w:hAnsi="Cambria Math"/>
+                    </w:rPr>
+                    <m:t>a</m:t>
+                  </m:r>
+                </m:e>
+                <m:sub>
+                  <m:r>
+                    <w:rPr>
+                      <w:rFonts w:ascii="Cambria Math" w:hAnsi="Cambria Math"/>
+                    </w:rPr>
+                    <m:t>2</m:t>
+                  </m:r>
+                </m:sub>
+              </m:sSub>
+              <m:r>
+                <w:rPr>
+                  <w:rFonts w:ascii="Cambria Math" w:hAnsi="Cambria Math"/>
+                </w:rPr>
+                <m:t>*</m:t>
+              </m:r>
+              <m:sSub>
+                <m:sSubPr>
+                  <m:ctrlPr>
+                    <w:rPr>
+                      <w:rFonts w:ascii="Cambria Math" w:hAnsi="Cambria Math"/>
+                      <w:i/>
+                    </w:rPr>
+                  </m:ctrlPr>
+                </m:sSubPr>
+                <m:e>
+                  <m:r>
+                    <w:rPr>
+                      <w:rFonts w:ascii="Cambria Math" w:hAnsi="Cambria Math"/>
+                    </w:rPr>
+                    <m:t>a</m:t>
+                  </m:r>
+                </m:e>
+                <m:sub>
+                  <m:r>
+                    <w:rPr>
+                      <w:rFonts w:ascii="Cambria Math" w:hAnsi="Cambria Math"/>
+                    </w:rPr>
+                    <m:t>3</m:t>
+                  </m:r>
+                </m:sub>
+              </m:sSub>
+            </m:den>
+          </m:f>
+        </m:oMath>
+      </m:oMathPara>
+    </w:p>
+    <w:p/>
+    <w:p>
+      <w:pPr>
+        <w:rPr>
+          <w:rFonts w:eastAsiaTheme="minorEastAsia"/>
+        </w:rPr>
+      </w:pPr>
+      <w:r>
+        <w:t xml:space="preserve">Conviene expresar </w:t>
+      </w:r>
+      <m:oMath>
+        <m:sSub>
+          <m:sSubPr>
+            <m:ctrlPr>
+              <w:rPr>
+                <w:rFonts w:ascii="Cambria Math" w:hAnsi="Cambria Math"/>
+                <w:i/>
+              </w:rPr>
+            </m:ctrlPr>
+          </m:sSubPr>
+          <m:e>
+            <m:r>
+              <w:rPr>
+                <w:rFonts w:ascii="Cambria Math" w:hAnsi="Cambria Math"/>
+              </w:rPr>
+              <m:t>q</m:t>
+            </m:r>
+          </m:e>
+          <m:sub>
+            <m:r>
+              <w:rPr>
+                <w:rFonts w:ascii="Cambria Math" w:hAnsi="Cambria Math"/>
+              </w:rPr>
+              <m:t>3</m:t>
+            </m:r>
+          </m:sub>
+        </m:sSub>
+      </m:oMath>
+      <w:r>
+        <w:rPr>
+          <w:rFonts w:eastAsiaTheme="minorEastAsia"/>
+        </w:rPr>
+        <w:t xml:space="preserve"> como arco tangente en vez de arco coseno:</w:t>
+      </w:r>
+    </w:p>
+    <w:p>
+      <w:pPr>
+        <w:rPr>
+          <w:rFonts w:eastAsiaTheme="minorEastAsia"/>
         </w:rPr>
       </w:pPr>
     </w:p>
+    <w:p>
+      <m:oMathPara>
+        <m:oMath>
+          <m:func>
+            <m:funcPr>
+              <m:ctrlPr>
+                <w:rPr>
+                  <w:rFonts w:ascii="Cambria Math" w:hAnsi="Cambria Math"/>
+                  <w:i/>
+                </w:rPr>
+              </m:ctrlPr>
+            </m:funcPr>
+            <m:fName>
+              <m:sSup>
+                <m:sSupPr>
+                  <m:ctrlPr>
+                    <w:rPr>
+                      <w:rFonts w:ascii="Cambria Math" w:hAnsi="Cambria Math"/>
+                      <w:i/>
+                    </w:rPr>
+                  </m:ctrlPr>
+                </m:sSupPr>
+                <m:e>
+                  <m:r>
+                    <m:rPr>
+                      <m:sty m:val="p"/>
+                    </m:rPr>
+                    <w:rPr>
+                      <w:rFonts w:ascii="Cambria Math" w:hAnsi="Cambria Math"/>
+                    </w:rPr>
+                    <m:t>sin</m:t>
+                  </m:r>
+                  <m:ctrlPr>
+                    <w:rPr>
+                      <w:rFonts w:ascii="Cambria Math" w:hAnsi="Cambria Math"/>
+                    </w:rPr>
+                  </m:ctrlPr>
+                </m:e>
+                <m:sup>
+                  <m:r>
+                    <w:rPr>
+                      <w:rFonts w:ascii="Cambria Math" w:hAnsi="Cambria Math"/>
+                    </w:rPr>
+                    <m:t>2</m:t>
+                  </m:r>
+                  <m:ctrlPr>
+                    <w:rPr>
+                      <w:rFonts w:ascii="Cambria Math" w:hAnsi="Cambria Math"/>
+                    </w:rPr>
+                  </m:ctrlPr>
+                </m:sup>
+              </m:sSup>
+            </m:fName>
+            <m:e>
+              <m:r>
+                <w:rPr>
+                  <w:rFonts w:ascii="Cambria Math" w:hAnsi="Cambria Math"/>
+                </w:rPr>
+                <m:t>(</m:t>
+              </m:r>
+              <m:sSub>
+                <m:sSubPr>
+                  <m:ctrlPr>
+                    <w:rPr>
+                      <w:rFonts w:ascii="Cambria Math" w:hAnsi="Cambria Math"/>
+                      <w:i/>
+                    </w:rPr>
+                  </m:ctrlPr>
+                </m:sSubPr>
+                <m:e>
+                  <m:r>
+                    <w:rPr>
+                      <w:rFonts w:ascii="Cambria Math" w:hAnsi="Cambria Math"/>
+                    </w:rPr>
+                    <m:t>q</m:t>
+                  </m:r>
+                </m:e>
+                <m:sub>
+                  <m:r>
+                    <w:rPr>
+                      <w:rFonts w:ascii="Cambria Math" w:hAnsi="Cambria Math"/>
+                    </w:rPr>
+                    <m:t>3</m:t>
+                  </m:r>
+                </m:sub>
+              </m:sSub>
+              <m:r>
+                <w:rPr>
+                  <w:rFonts w:ascii="Cambria Math" w:hAnsi="Cambria Math"/>
+                </w:rPr>
+                <m:t>)</m:t>
+              </m:r>
+            </m:e>
+          </m:func>
+          <m:r>
+            <w:rPr>
+              <w:rFonts w:ascii="Cambria Math" w:hAnsi="Cambria Math"/>
+            </w:rPr>
+            <m:t>+</m:t>
+          </m:r>
+          <m:func>
+            <m:funcPr>
+              <m:ctrlPr>
+                <w:rPr>
+                  <w:rFonts w:ascii="Cambria Math" w:hAnsi="Cambria Math"/>
+                  <w:i/>
+                </w:rPr>
+              </m:ctrlPr>
+            </m:funcPr>
+            <m:fName>
+              <m:sSup>
+                <m:sSupPr>
+                  <m:ctrlPr>
+                    <w:rPr>
+                      <w:rFonts w:ascii="Cambria Math" w:hAnsi="Cambria Math"/>
+                      <w:i/>
+                    </w:rPr>
+                  </m:ctrlPr>
+                </m:sSupPr>
+                <m:e>
+                  <m:r>
+                    <m:rPr>
+                      <m:sty m:val="p"/>
+                    </m:rPr>
+                    <w:rPr>
+                      <w:rFonts w:ascii="Cambria Math" w:hAnsi="Cambria Math"/>
+                    </w:rPr>
+                    <m:t>cos</m:t>
+                  </m:r>
+                  <m:ctrlPr>
+                    <w:rPr>
+                      <w:rFonts w:ascii="Cambria Math" w:hAnsi="Cambria Math"/>
+                    </w:rPr>
+                  </m:ctrlPr>
+                </m:e>
+                <m:sup>
+                  <m:r>
+                    <w:rPr>
+                      <w:rFonts w:ascii="Cambria Math" w:hAnsi="Cambria Math"/>
+                    </w:rPr>
+                    <m:t>2</m:t>
+                  </m:r>
+                  <m:ctrlPr>
+                    <w:rPr>
+                      <w:rFonts w:ascii="Cambria Math" w:hAnsi="Cambria Math"/>
+                    </w:rPr>
+                  </m:ctrlPr>
+                </m:sup>
+              </m:sSup>
+            </m:fName>
+            <m:e>
+              <m:r>
+                <w:rPr>
+                  <w:rFonts w:ascii="Cambria Math" w:hAnsi="Cambria Math"/>
+                </w:rPr>
+                <m:t>(</m:t>
+              </m:r>
+              <m:sSub>
+                <m:sSubPr>
+                  <m:ctrlPr>
+                    <w:rPr>
+                      <w:rFonts w:ascii="Cambria Math" w:hAnsi="Cambria Math"/>
+                      <w:i/>
+                    </w:rPr>
+                  </m:ctrlPr>
+                </m:sSubPr>
+                <m:e>
+                  <m:r>
+                    <w:rPr>
+                      <w:rFonts w:ascii="Cambria Math" w:hAnsi="Cambria Math"/>
+                    </w:rPr>
+                    <m:t>q</m:t>
+                  </m:r>
+                </m:e>
+                <m:sub>
+                  <m:r>
+                    <w:rPr>
+                      <w:rFonts w:ascii="Cambria Math" w:hAnsi="Cambria Math"/>
+                    </w:rPr>
+                    <m:t>3</m:t>
+                  </m:r>
+                </m:sub>
+              </m:sSub>
+              <m:r>
+                <w:rPr>
+                  <w:rFonts w:ascii="Cambria Math" w:hAnsi="Cambria Math"/>
+                </w:rPr>
+                <m:t>)</m:t>
+              </m:r>
+            </m:e>
+          </m:func>
+          <m:r>
+            <w:rPr>
+              <w:rFonts w:ascii="Cambria Math" w:hAnsi="Cambria Math"/>
+            </w:rPr>
+            <m:t xml:space="preserve">=1               =&gt;          </m:t>
+          </m:r>
+          <m:func>
+            <m:funcPr>
+              <m:ctrlPr>
+                <w:rPr>
+                  <w:rFonts w:ascii="Cambria Math" w:hAnsi="Cambria Math"/>
+                  <w:i/>
+                </w:rPr>
+              </m:ctrlPr>
+            </m:funcPr>
+            <m:fName>
+              <m:r>
+                <m:rPr>
+                  <m:sty m:val="p"/>
+                </m:rPr>
+                <w:rPr>
+                  <w:rFonts w:ascii="Cambria Math" w:hAnsi="Cambria Math"/>
+                </w:rPr>
+                <m:t>sin</m:t>
+              </m:r>
+            </m:fName>
+            <m:e>
+              <m:r>
+                <w:rPr>
+                  <w:rFonts w:ascii="Cambria Math" w:hAnsi="Cambria Math"/>
+                </w:rPr>
+                <m:t>(</m:t>
+              </m:r>
+              <m:sSub>
+                <m:sSubPr>
+                  <m:ctrlPr>
+                    <w:rPr>
+                      <w:rFonts w:ascii="Cambria Math" w:hAnsi="Cambria Math"/>
+                      <w:i/>
+                    </w:rPr>
+                  </m:ctrlPr>
+                </m:sSubPr>
+                <m:e>
+                  <m:r>
+                    <w:rPr>
+                      <w:rFonts w:ascii="Cambria Math" w:hAnsi="Cambria Math"/>
+                    </w:rPr>
+                    <m:t>q</m:t>
+                  </m:r>
+                </m:e>
+                <m:sub>
+                  <m:r>
+                    <w:rPr>
+                      <w:rFonts w:ascii="Cambria Math" w:hAnsi="Cambria Math"/>
+                    </w:rPr>
+                    <m:t>3</m:t>
+                  </m:r>
+                </m:sub>
+              </m:sSub>
+              <m:r>
+                <w:rPr>
+                  <w:rFonts w:ascii="Cambria Math" w:hAnsi="Cambria Math"/>
+                </w:rPr>
+                <m:t>)</m:t>
+              </m:r>
+            </m:e>
+          </m:func>
+          <m:r>
+            <w:rPr>
+              <w:rFonts w:ascii="Cambria Math" w:hAnsi="Cambria Math"/>
+            </w:rPr>
+            <m:t>=±</m:t>
+          </m:r>
+          <m:rad>
+            <m:radPr>
+              <m:degHide m:val="1"/>
+              <m:ctrlPr>
+                <w:rPr>
+                  <w:rFonts w:ascii="Cambria Math" w:hAnsi="Cambria Math"/>
+                  <w:i/>
+                </w:rPr>
+              </m:ctrlPr>
+            </m:radPr>
+            <m:deg/>
+            <m:e>
+              <m:r>
+                <w:rPr>
+                  <w:rFonts w:ascii="Cambria Math" w:hAnsi="Cambria Math"/>
+                </w:rPr>
+                <m:t>1-</m:t>
+              </m:r>
+              <m:func>
+                <m:funcPr>
+                  <m:ctrlPr>
+                    <w:rPr>
+                      <w:rFonts w:ascii="Cambria Math" w:hAnsi="Cambria Math"/>
+                      <w:i/>
+                    </w:rPr>
+                  </m:ctrlPr>
+                </m:funcPr>
+                <m:fName>
+                  <m:sSup>
+                    <m:sSupPr>
+                      <m:ctrlPr>
+                        <w:rPr>
+                          <w:rFonts w:ascii="Cambria Math" w:hAnsi="Cambria Math"/>
+                          <w:i/>
+                        </w:rPr>
+                      </m:ctrlPr>
+                    </m:sSupPr>
+                    <m:e>
+                      <m:r>
+                        <m:rPr>
+                          <m:sty m:val="p"/>
+                        </m:rPr>
+                        <w:rPr>
+                          <w:rFonts w:ascii="Cambria Math" w:hAnsi="Cambria Math"/>
+                        </w:rPr>
+                        <m:t>cos</m:t>
+                      </m:r>
+                    </m:e>
+                    <m:sup>
+                      <m:r>
+                        <w:rPr>
+                          <w:rFonts w:ascii="Cambria Math" w:hAnsi="Cambria Math"/>
+                        </w:rPr>
+                        <m:t>2</m:t>
+                      </m:r>
+                      <m:ctrlPr>
+                        <w:rPr>
+                          <w:rFonts w:ascii="Cambria Math" w:hAnsi="Cambria Math"/>
+                        </w:rPr>
+                      </m:ctrlPr>
+                    </m:sup>
+                  </m:sSup>
+                </m:fName>
+                <m:e>
+                  <m:r>
+                    <w:rPr>
+                      <w:rFonts w:ascii="Cambria Math" w:hAnsi="Cambria Math"/>
+                    </w:rPr>
+                    <m:t>(</m:t>
+                  </m:r>
+                  <m:sSub>
+                    <m:sSubPr>
+                      <m:ctrlPr>
+                        <w:rPr>
+                          <w:rFonts w:ascii="Cambria Math" w:hAnsi="Cambria Math"/>
+                          <w:i/>
+                        </w:rPr>
+                      </m:ctrlPr>
+                    </m:sSubPr>
+                    <m:e>
+                      <m:r>
+                        <w:rPr>
+                          <w:rFonts w:ascii="Cambria Math" w:hAnsi="Cambria Math"/>
+                        </w:rPr>
+                        <m:t>q</m:t>
+                      </m:r>
+                    </m:e>
+                    <m:sub>
+                      <m:r>
+                        <w:rPr>
+                          <w:rFonts w:ascii="Cambria Math" w:hAnsi="Cambria Math"/>
+                        </w:rPr>
+                        <m:t>3</m:t>
+                      </m:r>
+                    </m:sub>
+                  </m:sSub>
+                  <m:r>
+                    <w:rPr>
+                      <w:rFonts w:ascii="Cambria Math" w:hAnsi="Cambria Math"/>
+                    </w:rPr>
+                    <m:t>)</m:t>
+                  </m:r>
+                </m:e>
+              </m:func>
+            </m:e>
+          </m:rad>
+        </m:oMath>
+      </m:oMathPara>
+    </w:p>
+    <w:p/>
+    <w:p>
+      <w:pPr>
+        <w:rPr>
+          <w:rFonts w:eastAsiaTheme="minorEastAsia"/>
+        </w:rPr>
+      </w:pPr>
+      <m:oMathPara>
+        <m:oMath>
+          <m:f>
+            <m:fPr>
+              <m:ctrlPr>
+                <w:rPr>
+                  <w:rFonts w:ascii="Cambria Math" w:hAnsi="Cambria Math"/>
+                  <w:i/>
+                </w:rPr>
+              </m:ctrlPr>
+            </m:fPr>
+            <m:num>
+              <m:func>
+                <m:funcPr>
+                  <m:ctrlPr>
+                    <w:rPr>
+                      <w:rFonts w:ascii="Cambria Math" w:eastAsiaTheme="minorEastAsia" w:hAnsi="Cambria Math"/>
+                    </w:rPr>
+                  </m:ctrlPr>
+                </m:funcPr>
+                <m:fName>
+                  <m:r>
+                    <m:rPr>
+                      <m:sty m:val="p"/>
+                    </m:rPr>
+                    <w:rPr>
+                      <w:rFonts w:ascii="Cambria Math" w:eastAsiaTheme="minorEastAsia" w:hAnsi="Cambria Math"/>
+                    </w:rPr>
+                    <m:t>sin</m:t>
+                  </m:r>
+                </m:fName>
+                <m:e>
+                  <m:d>
+                    <m:dPr>
+                      <m:ctrlPr>
+                        <w:rPr>
+                          <w:rFonts w:ascii="Cambria Math" w:eastAsiaTheme="minorEastAsia" w:hAnsi="Cambria Math"/>
+                          <w:i/>
+                        </w:rPr>
+                      </m:ctrlPr>
+                    </m:dPr>
+                    <m:e>
+                      <m:sSub>
+                        <m:sSubPr>
+                          <m:ctrlPr>
+                            <w:rPr>
+                              <w:rFonts w:ascii="Cambria Math" w:eastAsiaTheme="minorEastAsia" w:hAnsi="Cambria Math"/>
+                              <w:i/>
+                            </w:rPr>
+                          </m:ctrlPr>
+                        </m:sSubPr>
+                        <m:e>
+                          <m:r>
+                            <w:rPr>
+                              <w:rFonts w:ascii="Cambria Math" w:eastAsiaTheme="minorEastAsia" w:hAnsi="Cambria Math"/>
+                            </w:rPr>
+                            <m:t>q</m:t>
+                          </m:r>
+                        </m:e>
+                        <m:sub>
+                          <m:r>
+                            <w:rPr>
+                              <w:rFonts w:ascii="Cambria Math" w:eastAsiaTheme="minorEastAsia" w:hAnsi="Cambria Math"/>
+                            </w:rPr>
+                            <m:t>3</m:t>
+                          </m:r>
+                        </m:sub>
+                      </m:sSub>
+                    </m:e>
+                  </m:d>
+                </m:e>
+              </m:func>
+              <m:ctrlPr>
+                <w:rPr>
+                  <w:rFonts w:ascii="Cambria Math" w:eastAsiaTheme="minorEastAsia" w:hAnsi="Cambria Math"/>
+                  <w:i/>
+                </w:rPr>
+              </m:ctrlPr>
+            </m:num>
+            <m:den>
+              <m:func>
+                <m:funcPr>
+                  <m:ctrlPr>
+                    <w:rPr>
+                      <w:rFonts w:ascii="Cambria Math" w:hAnsi="Cambria Math"/>
+                      <w:i/>
+                    </w:rPr>
+                  </m:ctrlPr>
+                </m:funcPr>
+                <m:fName>
+                  <m:r>
+                    <m:rPr>
+                      <m:sty m:val="p"/>
+                    </m:rPr>
+                    <w:rPr>
+                      <w:rFonts w:ascii="Cambria Math" w:hAnsi="Cambria Math"/>
+                    </w:rPr>
+                    <m:t>cos</m:t>
+                  </m:r>
+                </m:fName>
+                <m:e>
+                  <m:d>
+                    <m:dPr>
+                      <m:ctrlPr>
+                        <w:rPr>
+                          <w:rFonts w:ascii="Cambria Math" w:hAnsi="Cambria Math"/>
+                          <w:i/>
+                        </w:rPr>
+                      </m:ctrlPr>
+                    </m:dPr>
+                    <m:e>
+                      <m:sSub>
+                        <m:sSubPr>
+                          <m:ctrlPr>
+                            <w:rPr>
+                              <w:rFonts w:ascii="Cambria Math" w:hAnsi="Cambria Math"/>
+                              <w:i/>
+                            </w:rPr>
+                          </m:ctrlPr>
+                        </m:sSubPr>
+                        <m:e>
+                          <m:r>
+                            <w:rPr>
+                              <w:rFonts w:ascii="Cambria Math" w:hAnsi="Cambria Math"/>
+                            </w:rPr>
+                            <m:t>q</m:t>
+                          </m:r>
+                        </m:e>
+                        <m:sub>
+                          <m:r>
+                            <w:rPr>
+                              <w:rFonts w:ascii="Cambria Math" w:hAnsi="Cambria Math"/>
+                            </w:rPr>
+                            <m:t>3</m:t>
+                          </m:r>
+                        </m:sub>
+                      </m:sSub>
+                    </m:e>
+                  </m:d>
+                </m:e>
+              </m:func>
+            </m:den>
+          </m:f>
+          <m:r>
+            <w:rPr>
+              <w:rFonts w:ascii="Cambria Math" w:hAnsi="Cambria Math"/>
+            </w:rPr>
+            <m:t>=</m:t>
+          </m:r>
+          <m:func>
+            <m:funcPr>
+              <m:ctrlPr>
+                <w:rPr>
+                  <w:rFonts w:ascii="Cambria Math" w:hAnsi="Cambria Math"/>
+                  <w:i/>
+                </w:rPr>
+              </m:ctrlPr>
+            </m:funcPr>
+            <m:fName>
+              <m:r>
+                <m:rPr>
+                  <m:sty m:val="p"/>
+                </m:rPr>
+                <w:rPr>
+                  <w:rFonts w:ascii="Cambria Math" w:hAnsi="Cambria Math"/>
+                </w:rPr>
+                <m:t>tan</m:t>
+              </m:r>
+            </m:fName>
+            <m:e>
+              <m:d>
+                <m:dPr>
+                  <m:ctrlPr>
+                    <w:rPr>
+                      <w:rFonts w:ascii="Cambria Math" w:hAnsi="Cambria Math"/>
+                      <w:i/>
+                    </w:rPr>
+                  </m:ctrlPr>
+                </m:dPr>
+                <m:e>
+                  <m:sSub>
+                    <m:sSubPr>
+                      <m:ctrlPr>
+                        <w:rPr>
+                          <w:rFonts w:ascii="Cambria Math" w:hAnsi="Cambria Math"/>
+                          <w:i/>
+                        </w:rPr>
+                      </m:ctrlPr>
+                    </m:sSubPr>
+                    <m:e>
+                      <m:r>
+                        <w:rPr>
+                          <w:rFonts w:ascii="Cambria Math" w:hAnsi="Cambria Math"/>
+                        </w:rPr>
+                        <m:t>q</m:t>
+                      </m:r>
+                    </m:e>
+                    <m:sub>
+                      <m:r>
+                        <w:rPr>
+                          <w:rFonts w:ascii="Cambria Math" w:hAnsi="Cambria Math"/>
+                        </w:rPr>
+                        <m:t>3</m:t>
+                      </m:r>
+                    </m:sub>
+                  </m:sSub>
+                </m:e>
+              </m:d>
+            </m:e>
+          </m:func>
+          <m:r>
+            <w:rPr>
+              <w:rFonts w:ascii="Cambria Math" w:hAnsi="Cambria Math"/>
+            </w:rPr>
+            <m:t xml:space="preserve">              =&gt;           </m:t>
+          </m:r>
+          <m:sSub>
+            <m:sSubPr>
+              <m:ctrlPr>
+                <w:rPr>
+                  <w:rFonts w:ascii="Cambria Math" w:hAnsi="Cambria Math"/>
+                  <w:i/>
+                </w:rPr>
+              </m:ctrlPr>
+            </m:sSubPr>
+            <m:e>
+              <m:r>
+                <w:rPr>
+                  <w:rFonts w:ascii="Cambria Math" w:hAnsi="Cambria Math"/>
+                </w:rPr>
+                <m:t>q</m:t>
+              </m:r>
+            </m:e>
+            <m:sub>
+              <m:r>
+                <w:rPr>
+                  <w:rFonts w:ascii="Cambria Math" w:hAnsi="Cambria Math"/>
+                </w:rPr>
+                <m:t>3</m:t>
+              </m:r>
+            </m:sub>
+          </m:sSub>
+          <m:r>
+            <w:rPr>
+              <w:rFonts w:ascii="Cambria Math" w:hAnsi="Cambria Math"/>
+            </w:rPr>
+            <m:t>=arctg</m:t>
+          </m:r>
+          <m:d>
+            <m:dPr>
+              <m:ctrlPr>
+                <w:rPr>
+                  <w:rFonts w:ascii="Cambria Math" w:hAnsi="Cambria Math"/>
+                  <w:i/>
+                </w:rPr>
+              </m:ctrlPr>
+            </m:dPr>
+            <m:e>
+              <m:f>
+                <m:fPr>
+                  <m:ctrlPr>
+                    <w:rPr>
+                      <w:rFonts w:ascii="Cambria Math" w:hAnsi="Cambria Math"/>
+                      <w:i/>
+                    </w:rPr>
+                  </m:ctrlPr>
+                </m:fPr>
+                <m:num>
+                  <m:r>
+                    <w:rPr>
+                      <w:rFonts w:ascii="Cambria Math" w:hAnsi="Cambria Math"/>
+                    </w:rPr>
+                    <m:t>±</m:t>
+                  </m:r>
+                  <m:rad>
+                    <m:radPr>
+                      <m:degHide m:val="1"/>
+                      <m:ctrlPr>
+                        <w:rPr>
+                          <w:rFonts w:ascii="Cambria Math" w:hAnsi="Cambria Math"/>
+                          <w:i/>
+                        </w:rPr>
+                      </m:ctrlPr>
+                    </m:radPr>
+                    <m:deg/>
+                    <m:e>
+                      <m:r>
+                        <w:rPr>
+                          <w:rFonts w:ascii="Cambria Math" w:hAnsi="Cambria Math"/>
+                        </w:rPr>
+                        <m:t>1-</m:t>
+                      </m:r>
+                      <m:func>
+                        <m:funcPr>
+                          <m:ctrlPr>
+                            <w:rPr>
+                              <w:rFonts w:ascii="Cambria Math" w:hAnsi="Cambria Math"/>
+                              <w:i/>
+                            </w:rPr>
+                          </m:ctrlPr>
+                        </m:funcPr>
+                        <m:fName>
+                          <m:sSup>
+                            <m:sSupPr>
+                              <m:ctrlPr>
+                                <w:rPr>
+                                  <w:rFonts w:ascii="Cambria Math" w:hAnsi="Cambria Math"/>
+                                  <w:i/>
+                                </w:rPr>
+                              </m:ctrlPr>
+                            </m:sSupPr>
+                            <m:e>
+                              <m:r>
+                                <m:rPr>
+                                  <m:sty m:val="p"/>
+                                </m:rPr>
+                                <w:rPr>
+                                  <w:rFonts w:ascii="Cambria Math" w:hAnsi="Cambria Math"/>
+                                </w:rPr>
+                                <m:t>cos</m:t>
+                              </m:r>
+                            </m:e>
+                            <m:sup>
+                              <m:r>
+                                <w:rPr>
+                                  <w:rFonts w:ascii="Cambria Math" w:hAnsi="Cambria Math"/>
+                                </w:rPr>
+                                <m:t>2</m:t>
+                              </m:r>
+                              <m:ctrlPr>
+                                <w:rPr>
+                                  <w:rFonts w:ascii="Cambria Math" w:hAnsi="Cambria Math"/>
+                                </w:rPr>
+                              </m:ctrlPr>
+                            </m:sup>
+                          </m:sSup>
+                        </m:fName>
+                        <m:e>
+                          <m:r>
+                            <w:rPr>
+                              <w:rFonts w:ascii="Cambria Math" w:hAnsi="Cambria Math"/>
+                            </w:rPr>
+                            <m:t>(</m:t>
+                          </m:r>
+                          <m:sSub>
+                            <m:sSubPr>
+                              <m:ctrlPr>
+                                <w:rPr>
+                                  <w:rFonts w:ascii="Cambria Math" w:hAnsi="Cambria Math"/>
+                                  <w:i/>
+                                </w:rPr>
+                              </m:ctrlPr>
+                            </m:sSubPr>
+                            <m:e>
+                              <m:r>
+                                <w:rPr>
+                                  <w:rFonts w:ascii="Cambria Math" w:hAnsi="Cambria Math"/>
+                                </w:rPr>
+                                <m:t>q</m:t>
+                              </m:r>
+                            </m:e>
+                            <m:sub>
+                              <m:r>
+                                <w:rPr>
+                                  <w:rFonts w:ascii="Cambria Math" w:hAnsi="Cambria Math"/>
+                                </w:rPr>
+                                <m:t>3</m:t>
+                              </m:r>
+                            </m:sub>
+                          </m:sSub>
+                          <m:r>
+                            <w:rPr>
+                              <w:rFonts w:ascii="Cambria Math" w:hAnsi="Cambria Math"/>
+                            </w:rPr>
+                            <m:t>)</m:t>
+                          </m:r>
+                        </m:e>
+                      </m:func>
+                    </m:e>
+                  </m:rad>
+                </m:num>
+                <m:den>
+                  <m:func>
+                    <m:funcPr>
+                      <m:ctrlPr>
+                        <w:rPr>
+                          <w:rFonts w:ascii="Cambria Math" w:hAnsi="Cambria Math"/>
+                          <w:i/>
+                        </w:rPr>
+                      </m:ctrlPr>
+                    </m:funcPr>
+                    <m:fName>
+                      <m:r>
+                        <m:rPr>
+                          <m:sty m:val="p"/>
+                        </m:rPr>
+                        <w:rPr>
+                          <w:rFonts w:ascii="Cambria Math" w:hAnsi="Cambria Math"/>
+                        </w:rPr>
+                        <m:t>cos</m:t>
+                      </m:r>
+                    </m:fName>
+                    <m:e>
+                      <m:d>
+                        <m:dPr>
+                          <m:ctrlPr>
+                            <w:rPr>
+                              <w:rFonts w:ascii="Cambria Math" w:hAnsi="Cambria Math"/>
+                              <w:i/>
+                            </w:rPr>
+                          </m:ctrlPr>
+                        </m:dPr>
+                        <m:e>
+                          <m:sSub>
+                            <m:sSubPr>
+                              <m:ctrlPr>
+                                <w:rPr>
+                                  <w:rFonts w:ascii="Cambria Math" w:hAnsi="Cambria Math"/>
+                                  <w:i/>
+                                </w:rPr>
+                              </m:ctrlPr>
+                            </m:sSubPr>
+                            <m:e>
+                              <m:r>
+                                <w:rPr>
+                                  <w:rFonts w:ascii="Cambria Math" w:hAnsi="Cambria Math"/>
+                                </w:rPr>
+                                <m:t>q</m:t>
+                              </m:r>
+                            </m:e>
+                            <m:sub>
+                              <m:r>
+                                <w:rPr>
+                                  <w:rFonts w:ascii="Cambria Math" w:hAnsi="Cambria Math"/>
+                                </w:rPr>
+                                <m:t>3</m:t>
+                              </m:r>
+                            </m:sub>
+                          </m:sSub>
+                        </m:e>
+                      </m:d>
+                    </m:e>
+                  </m:func>
+                </m:den>
+              </m:f>
+            </m:e>
+          </m:d>
+        </m:oMath>
+      </m:oMathPara>
+    </w:p>
+    <w:p>
+      <w:pPr>
+        <w:rPr>
+          <w:rFonts w:eastAsiaTheme="minorEastAsia"/>
+        </w:rPr>
+      </w:pPr>
+    </w:p>
+    <w:p>
+      <m:oMathPara>
+        <m:oMath>
+          <m:r>
+            <w:rPr>
+              <w:rFonts w:ascii="Cambria Math" w:hAnsi="Cambria Math"/>
+            </w:rPr>
+            <m:t xml:space="preserve">siendo </m:t>
+          </m:r>
+          <m:func>
+            <m:funcPr>
+              <m:ctrlPr>
+                <w:rPr>
+                  <w:rFonts w:ascii="Cambria Math" w:hAnsi="Cambria Math"/>
+                  <w:i/>
+                </w:rPr>
+              </m:ctrlPr>
+            </m:funcPr>
+            <m:fName>
+              <m:r>
+                <m:rPr>
+                  <m:sty m:val="p"/>
+                </m:rPr>
+                <w:rPr>
+                  <w:rFonts w:ascii="Cambria Math" w:hAnsi="Cambria Math"/>
+                </w:rPr>
+                <m:t>cos</m:t>
+              </m:r>
+            </m:fName>
+            <m:e>
+              <m:r>
+                <w:rPr>
+                  <w:rFonts w:ascii="Cambria Math" w:hAnsi="Cambria Math"/>
+                </w:rPr>
+                <m:t>(</m:t>
+              </m:r>
+              <m:sSub>
+                <m:sSubPr>
+                  <m:ctrlPr>
+                    <w:rPr>
+                      <w:rFonts w:ascii="Cambria Math" w:hAnsi="Cambria Math"/>
+                      <w:i/>
+                    </w:rPr>
+                  </m:ctrlPr>
+                </m:sSubPr>
+                <m:e>
+                  <m:r>
+                    <w:rPr>
+                      <w:rFonts w:ascii="Cambria Math" w:hAnsi="Cambria Math"/>
+                    </w:rPr>
+                    <m:t>q</m:t>
+                  </m:r>
+                </m:e>
+                <m:sub>
+                  <m:r>
+                    <w:rPr>
+                      <w:rFonts w:ascii="Cambria Math" w:hAnsi="Cambria Math"/>
+                    </w:rPr>
+                    <m:t>3</m:t>
+                  </m:r>
+                </m:sub>
+              </m:sSub>
+              <m:r>
+                <w:rPr>
+                  <w:rFonts w:ascii="Cambria Math" w:hAnsi="Cambria Math"/>
+                </w:rPr>
+                <m:t>)</m:t>
+              </m:r>
+            </m:e>
+          </m:func>
+          <m:r>
+            <w:rPr>
+              <w:rFonts w:ascii="Cambria Math" w:hAnsi="Cambria Math"/>
+            </w:rPr>
+            <m:t>=</m:t>
+          </m:r>
+          <m:f>
+            <m:fPr>
+              <m:ctrlPr>
+                <w:rPr>
+                  <w:rFonts w:ascii="Cambria Math" w:hAnsi="Cambria Math"/>
+                  <w:i/>
+                </w:rPr>
+              </m:ctrlPr>
+            </m:fPr>
+            <m:num>
+              <m:sSubSup>
+                <m:sSubSupPr>
+                  <m:ctrlPr>
+                    <w:rPr>
+                      <w:rFonts w:ascii="Cambria Math" w:hAnsi="Cambria Math"/>
+                      <w:i/>
+                    </w:rPr>
+                  </m:ctrlPr>
+                </m:sSubSupPr>
+                <m:e>
+                  <m:r>
+                    <w:rPr>
+                      <w:rFonts w:ascii="Cambria Math" w:hAnsi="Cambria Math"/>
+                    </w:rPr>
+                    <m:t>P</m:t>
+                  </m:r>
+                </m:e>
+                <m:sub>
+                  <m:r>
+                    <w:rPr>
+                      <w:rFonts w:ascii="Cambria Math" w:hAnsi="Cambria Math"/>
+                    </w:rPr>
+                    <m:t>x</m:t>
+                  </m:r>
+                </m:sub>
+                <m:sup>
+                  <m:r>
+                    <w:rPr>
+                      <w:rFonts w:ascii="Cambria Math" w:hAnsi="Cambria Math"/>
+                    </w:rPr>
+                    <m:t>2</m:t>
+                  </m:r>
+                </m:sup>
+              </m:sSubSup>
+              <m:r>
+                <w:rPr>
+                  <w:rFonts w:ascii="Cambria Math" w:hAnsi="Cambria Math"/>
+                </w:rPr>
+                <m:t>+</m:t>
+              </m:r>
+              <m:sSubSup>
+                <m:sSubSupPr>
+                  <m:ctrlPr>
+                    <w:rPr>
+                      <w:rFonts w:ascii="Cambria Math" w:hAnsi="Cambria Math"/>
+                      <w:i/>
+                    </w:rPr>
+                  </m:ctrlPr>
+                </m:sSubSupPr>
+                <m:e>
+                  <m:r>
+                    <w:rPr>
+                      <w:rFonts w:ascii="Cambria Math" w:hAnsi="Cambria Math"/>
+                    </w:rPr>
+                    <m:t>P</m:t>
+                  </m:r>
+                </m:e>
+                <m:sub>
+                  <m:r>
+                    <w:rPr>
+                      <w:rFonts w:ascii="Cambria Math" w:hAnsi="Cambria Math"/>
+                    </w:rPr>
+                    <m:t>y</m:t>
+                  </m:r>
+                </m:sub>
+                <m:sup>
+                  <m:r>
+                    <w:rPr>
+                      <w:rFonts w:ascii="Cambria Math" w:hAnsi="Cambria Math"/>
+                    </w:rPr>
+                    <m:t>2</m:t>
+                  </m:r>
+                </m:sup>
+              </m:sSubSup>
+              <m:r>
+                <w:rPr>
+                  <w:rFonts w:ascii="Cambria Math" w:hAnsi="Cambria Math"/>
+                </w:rPr>
+                <m:t>+</m:t>
+              </m:r>
+              <m:sSubSup>
+                <m:sSubSupPr>
+                  <m:ctrlPr>
+                    <w:rPr>
+                      <w:rFonts w:ascii="Cambria Math" w:hAnsi="Cambria Math"/>
+                      <w:i/>
+                    </w:rPr>
+                  </m:ctrlPr>
+                </m:sSubSupPr>
+                <m:e>
+                  <m:r>
+                    <w:rPr>
+                      <w:rFonts w:ascii="Cambria Math" w:hAnsi="Cambria Math"/>
+                    </w:rPr>
+                    <m:t>P</m:t>
+                  </m:r>
+                </m:e>
+                <m:sub>
+                  <m:r>
+                    <w:rPr>
+                      <w:rFonts w:ascii="Cambria Math" w:hAnsi="Cambria Math"/>
+                    </w:rPr>
+                    <m:t>z</m:t>
+                  </m:r>
+                </m:sub>
+                <m:sup>
+                  <m:r>
+                    <w:rPr>
+                      <w:rFonts w:ascii="Cambria Math" w:hAnsi="Cambria Math"/>
+                    </w:rPr>
+                    <m:t>2</m:t>
+                  </m:r>
+                </m:sup>
+              </m:sSubSup>
+              <m:r>
+                <w:rPr>
+                  <w:rFonts w:ascii="Cambria Math" w:hAnsi="Cambria Math"/>
+                </w:rPr>
+                <m:t>-</m:t>
+              </m:r>
+              <m:sSubSup>
+                <m:sSubSupPr>
+                  <m:ctrlPr>
+                    <w:rPr>
+                      <w:rFonts w:ascii="Cambria Math" w:hAnsi="Cambria Math"/>
+                      <w:i/>
+                    </w:rPr>
+                  </m:ctrlPr>
+                </m:sSubSupPr>
+                <m:e>
+                  <m:r>
+                    <w:rPr>
+                      <w:rFonts w:ascii="Cambria Math" w:hAnsi="Cambria Math"/>
+                    </w:rPr>
+                    <m:t>a</m:t>
+                  </m:r>
+                </m:e>
+                <m:sub>
+                  <m:r>
+                    <w:rPr>
+                      <w:rFonts w:ascii="Cambria Math" w:hAnsi="Cambria Math"/>
+                    </w:rPr>
+                    <m:t>2</m:t>
+                  </m:r>
+                </m:sub>
+                <m:sup>
+                  <m:r>
+                    <w:rPr>
+                      <w:rFonts w:ascii="Cambria Math" w:hAnsi="Cambria Math"/>
+                    </w:rPr>
+                    <m:t>2</m:t>
+                  </m:r>
+                </m:sup>
+              </m:sSubSup>
+              <m:r>
+                <w:rPr>
+                  <w:rFonts w:ascii="Cambria Math" w:hAnsi="Cambria Math"/>
+                </w:rPr>
+                <m:t>-</m:t>
+              </m:r>
+              <m:sSubSup>
+                <m:sSubSupPr>
+                  <m:ctrlPr>
+                    <w:rPr>
+                      <w:rFonts w:ascii="Cambria Math" w:hAnsi="Cambria Math"/>
+                      <w:i/>
+                    </w:rPr>
+                  </m:ctrlPr>
+                </m:sSubSupPr>
+                <m:e>
+                  <m:r>
+                    <w:rPr>
+                      <w:rFonts w:ascii="Cambria Math" w:hAnsi="Cambria Math"/>
+                    </w:rPr>
+                    <m:t>a</m:t>
+                  </m:r>
+                </m:e>
+                <m:sub>
+                  <m:r>
+                    <w:rPr>
+                      <w:rFonts w:ascii="Cambria Math" w:hAnsi="Cambria Math"/>
+                    </w:rPr>
+                    <m:t>3</m:t>
+                  </m:r>
+                </m:sub>
+                <m:sup>
+                  <m:r>
+                    <w:rPr>
+                      <w:rFonts w:ascii="Cambria Math" w:hAnsi="Cambria Math"/>
+                    </w:rPr>
+                    <m:t>2</m:t>
+                  </m:r>
+                </m:sup>
+              </m:sSubSup>
+            </m:num>
+            <m:den>
+              <m:r>
+                <w:rPr>
+                  <w:rFonts w:ascii="Cambria Math" w:hAnsi="Cambria Math"/>
+                </w:rPr>
+                <m:t>2*</m:t>
+              </m:r>
+              <m:sSub>
+                <m:sSubPr>
+                  <m:ctrlPr>
+                    <w:rPr>
+                      <w:rFonts w:ascii="Cambria Math" w:hAnsi="Cambria Math"/>
+                      <w:i/>
+                    </w:rPr>
+                  </m:ctrlPr>
+                </m:sSubPr>
+                <m:e>
+                  <m:r>
+                    <w:rPr>
+                      <w:rFonts w:ascii="Cambria Math" w:hAnsi="Cambria Math"/>
+                    </w:rPr>
+                    <m:t>a</m:t>
+                  </m:r>
+                </m:e>
+                <m:sub>
+                  <m:r>
+                    <w:rPr>
+                      <w:rFonts w:ascii="Cambria Math" w:hAnsi="Cambria Math"/>
+                    </w:rPr>
+                    <m:t>2</m:t>
+                  </m:r>
+                </m:sub>
+              </m:sSub>
+              <m:r>
+                <w:rPr>
+                  <w:rFonts w:ascii="Cambria Math" w:hAnsi="Cambria Math"/>
+                </w:rPr>
+                <m:t>*</m:t>
+              </m:r>
+              <m:sSub>
+                <m:sSubPr>
+                  <m:ctrlPr>
+                    <w:rPr>
+                      <w:rFonts w:ascii="Cambria Math" w:hAnsi="Cambria Math"/>
+                      <w:i/>
+                    </w:rPr>
+                  </m:ctrlPr>
+                </m:sSubPr>
+                <m:e>
+                  <m:r>
+                    <w:rPr>
+                      <w:rFonts w:ascii="Cambria Math" w:hAnsi="Cambria Math"/>
+                    </w:rPr>
+                    <m:t>a</m:t>
+                  </m:r>
+                </m:e>
+                <m:sub>
+                  <m:r>
+                    <w:rPr>
+                      <w:rFonts w:ascii="Cambria Math" w:hAnsi="Cambria Math"/>
+                    </w:rPr>
+                    <m:t>3</m:t>
+                  </m:r>
+                </m:sub>
+              </m:sSub>
+            </m:den>
+          </m:f>
+        </m:oMath>
+      </m:oMathPara>
+    </w:p>
+    <w:p/>
+    <w:p>
+      <w:r>
+        <w:t>existen 2 posibles soluciones para q3 según se tome el signo positivo o el signo negativo en la raíz siendo este signo codo arriba o codo abajo.</w:t>
+      </w:r>
+    </w:p>
+    <w:p/>
+    <w:p>
+      <w:pPr>
+        <w:pStyle w:val="Ttulo3"/>
+      </w:pPr>
+      <w:r>
+        <w:t>Calculo q2</w:t>
+      </w:r>
+    </w:p>
+    <w:p>
+      <w:r>
+        <w:t>El cálculo de q2 se hace a partir de la diferencia entre β y α:</w:t>
+      </w:r>
+    </w:p>
+    <w:p>
+      <w:pPr>
+        <w:rPr>
+          <w:rFonts w:eastAsiaTheme="minorEastAsia"/>
+        </w:rPr>
+      </w:pPr>
+      <m:oMathPara>
+        <m:oMath>
+          <m:sSub>
+            <m:sSubPr>
+              <m:ctrlPr>
+                <w:rPr>
+                  <w:rFonts w:ascii="Cambria Math" w:hAnsi="Cambria Math"/>
+                  <w:i/>
+                </w:rPr>
+              </m:ctrlPr>
+            </m:sSubPr>
+            <m:e>
+              <m:r>
+                <w:rPr>
+                  <w:rFonts w:ascii="Cambria Math" w:hAnsi="Cambria Math"/>
+                </w:rPr>
+                <m:t>q</m:t>
+              </m:r>
+            </m:e>
+            <m:sub>
+              <m:r>
+                <w:rPr>
+                  <w:rFonts w:ascii="Cambria Math" w:hAnsi="Cambria Math"/>
+                </w:rPr>
+                <m:t>2</m:t>
+              </m:r>
+            </m:sub>
+          </m:sSub>
+          <m:r>
+            <w:rPr>
+              <w:rFonts w:ascii="Cambria Math" w:hAnsi="Cambria Math"/>
+            </w:rPr>
+            <m:t>=β-α</m:t>
+          </m:r>
+        </m:oMath>
+      </m:oMathPara>
+    </w:p>
+    <w:p>
+      <w:pPr>
+        <w:spacing w:after="120"/>
+        <w:rPr>
+          <w:rFonts w:eastAsiaTheme="minorEastAsia"/>
+        </w:rPr>
+      </w:pPr>
+      <m:oMathPara>
+        <m:oMath>
+          <m:r>
+            <w:rPr>
+              <w:rFonts w:ascii="Cambria Math" w:hAnsi="Cambria Math"/>
+            </w:rPr>
+            <m:t>β=arctg</m:t>
+          </m:r>
+          <m:d>
+            <m:dPr>
+              <m:ctrlPr>
+                <w:rPr>
+                  <w:rFonts w:ascii="Cambria Math" w:hAnsi="Cambria Math"/>
+                  <w:i/>
+                </w:rPr>
+              </m:ctrlPr>
+            </m:dPr>
+            <m:e>
+              <m:f>
+                <m:fPr>
+                  <m:ctrlPr>
+                    <w:rPr>
+                      <w:rFonts w:ascii="Cambria Math" w:hAnsi="Cambria Math"/>
+                      <w:i/>
+                    </w:rPr>
+                  </m:ctrlPr>
+                </m:fPr>
+                <m:num>
+                  <m:sSub>
+                    <m:sSubPr>
+                      <m:ctrlPr>
+                        <w:rPr>
+                          <w:rFonts w:ascii="Cambria Math" w:hAnsi="Cambria Math"/>
+                          <w:i/>
+                        </w:rPr>
+                      </m:ctrlPr>
+                    </m:sSubPr>
+                    <m:e>
+                      <m:r>
+                        <w:rPr>
+                          <w:rFonts w:ascii="Cambria Math" w:hAnsi="Cambria Math"/>
+                        </w:rPr>
+                        <m:t>P</m:t>
+                      </m:r>
+                    </m:e>
+                    <m:sub>
+                      <m:r>
+                        <w:rPr>
+                          <w:rFonts w:ascii="Cambria Math" w:hAnsi="Cambria Math"/>
+                        </w:rPr>
+                        <m:t>z</m:t>
+                      </m:r>
+                    </m:sub>
+                  </m:sSub>
+                </m:num>
+                <m:den>
+                  <m:r>
+                    <w:rPr>
+                      <w:rFonts w:ascii="Cambria Math" w:hAnsi="Cambria Math"/>
+                    </w:rPr>
+                    <m:t>r</m:t>
+                  </m:r>
+                </m:den>
+              </m:f>
+              <m:ctrlPr>
+                <w:rPr>
+                  <w:rFonts w:ascii="Cambria Math" w:eastAsiaTheme="minorEastAsia" w:hAnsi="Cambria Math"/>
+                  <w:i/>
+                </w:rPr>
+              </m:ctrlPr>
+            </m:e>
+          </m:d>
+          <m:r>
+            <w:rPr>
+              <w:rFonts w:ascii="Cambria Math" w:eastAsiaTheme="minorEastAsia" w:hAnsi="Cambria Math"/>
+            </w:rPr>
+            <m:t>=arctg</m:t>
+          </m:r>
+          <m:d>
+            <m:dPr>
+              <m:ctrlPr>
+                <w:rPr>
+                  <w:rFonts w:ascii="Cambria Math" w:eastAsiaTheme="minorEastAsia" w:hAnsi="Cambria Math"/>
+                  <w:i/>
+                </w:rPr>
+              </m:ctrlPr>
+            </m:dPr>
+            <m:e>
+              <m:f>
+                <m:fPr>
+                  <m:ctrlPr>
+                    <w:rPr>
+                      <w:rFonts w:ascii="Cambria Math" w:eastAsiaTheme="minorEastAsia" w:hAnsi="Cambria Math"/>
+                      <w:i/>
+                    </w:rPr>
+                  </m:ctrlPr>
+                </m:fPr>
+                <m:num>
+                  <m:sSub>
+                    <m:sSubPr>
+                      <m:ctrlPr>
+                        <w:rPr>
+                          <w:rFonts w:ascii="Cambria Math" w:eastAsiaTheme="minorEastAsia" w:hAnsi="Cambria Math"/>
+                          <w:i/>
+                        </w:rPr>
+                      </m:ctrlPr>
+                    </m:sSubPr>
+                    <m:e>
+                      <m:r>
+                        <w:rPr>
+                          <w:rFonts w:ascii="Cambria Math" w:eastAsiaTheme="minorEastAsia" w:hAnsi="Cambria Math"/>
+                        </w:rPr>
+                        <m:t>P</m:t>
+                      </m:r>
+                    </m:e>
+                    <m:sub>
+                      <m:r>
+                        <w:rPr>
+                          <w:rFonts w:ascii="Cambria Math" w:eastAsiaTheme="minorEastAsia" w:hAnsi="Cambria Math"/>
+                        </w:rPr>
+                        <m:t>z</m:t>
+                      </m:r>
+                    </m:sub>
+                  </m:sSub>
+                </m:num>
+                <m:den>
+                  <m:r>
+                    <w:rPr>
+                      <w:rFonts w:ascii="Cambria Math" w:eastAsiaTheme="minorEastAsia" w:hAnsi="Cambria Math"/>
+                    </w:rPr>
+                    <m:t>±</m:t>
+                  </m:r>
+                  <m:rad>
+                    <m:radPr>
+                      <m:degHide m:val="1"/>
+                      <m:ctrlPr>
+                        <w:rPr>
+                          <w:rFonts w:ascii="Cambria Math" w:eastAsiaTheme="minorEastAsia" w:hAnsi="Cambria Math"/>
+                          <w:i/>
+                        </w:rPr>
+                      </m:ctrlPr>
+                    </m:radPr>
+                    <m:deg/>
+                    <m:e>
+                      <m:sSubSup>
+                        <m:sSubSupPr>
+                          <m:ctrlPr>
+                            <w:rPr>
+                              <w:rFonts w:ascii="Cambria Math" w:eastAsiaTheme="minorEastAsia" w:hAnsi="Cambria Math"/>
+                              <w:i/>
+                            </w:rPr>
+                          </m:ctrlPr>
+                        </m:sSubSupPr>
+                        <m:e>
+                          <m:r>
+                            <w:rPr>
+                              <w:rFonts w:ascii="Cambria Math" w:eastAsiaTheme="minorEastAsia" w:hAnsi="Cambria Math"/>
+                            </w:rPr>
+                            <m:t>P</m:t>
+                          </m:r>
+                        </m:e>
+                        <m:sub>
+                          <m:r>
+                            <w:rPr>
+                              <w:rFonts w:ascii="Cambria Math" w:eastAsiaTheme="minorEastAsia" w:hAnsi="Cambria Math"/>
+                            </w:rPr>
+                            <m:t>x</m:t>
+                          </m:r>
+                        </m:sub>
+                        <m:sup>
+                          <m:r>
+                            <w:rPr>
+                              <w:rFonts w:ascii="Cambria Math" w:eastAsiaTheme="minorEastAsia" w:hAnsi="Cambria Math"/>
+                            </w:rPr>
+                            <m:t>2</m:t>
+                          </m:r>
+                        </m:sup>
+                      </m:sSubSup>
+                      <m:r>
+                        <w:rPr>
+                          <w:rFonts w:ascii="Cambria Math" w:eastAsiaTheme="minorEastAsia" w:hAnsi="Cambria Math"/>
+                        </w:rPr>
+                        <m:t>+</m:t>
+                      </m:r>
+                      <m:sSubSup>
+                        <m:sSubSupPr>
+                          <m:ctrlPr>
+                            <w:rPr>
+                              <w:rFonts w:ascii="Cambria Math" w:eastAsiaTheme="minorEastAsia" w:hAnsi="Cambria Math"/>
+                              <w:i/>
+                            </w:rPr>
+                          </m:ctrlPr>
+                        </m:sSubSupPr>
+                        <m:e>
+                          <m:r>
+                            <w:rPr>
+                              <w:rFonts w:ascii="Cambria Math" w:eastAsiaTheme="minorEastAsia" w:hAnsi="Cambria Math"/>
+                            </w:rPr>
+                            <m:t>P</m:t>
+                          </m:r>
+                        </m:e>
+                        <m:sub>
+                          <m:r>
+                            <w:rPr>
+                              <w:rFonts w:ascii="Cambria Math" w:eastAsiaTheme="minorEastAsia" w:hAnsi="Cambria Math"/>
+                            </w:rPr>
+                            <m:t>y</m:t>
+                          </m:r>
+                        </m:sub>
+                        <m:sup>
+                          <m:r>
+                            <w:rPr>
+                              <w:rFonts w:ascii="Cambria Math" w:eastAsiaTheme="minorEastAsia" w:hAnsi="Cambria Math"/>
+                            </w:rPr>
+                            <m:t>2</m:t>
+                          </m:r>
+                        </m:sup>
+                      </m:sSubSup>
+                    </m:e>
+                  </m:rad>
+                </m:den>
+              </m:f>
+            </m:e>
+          </m:d>
+        </m:oMath>
+      </m:oMathPara>
+    </w:p>
+    <w:p>
+      <m:oMathPara>
+        <m:oMath>
+          <m:r>
+            <w:rPr>
+              <w:rFonts w:ascii="Cambria Math" w:hAnsi="Cambria Math"/>
+            </w:rPr>
+            <m:t>α=arctg</m:t>
+          </m:r>
+          <m:d>
+            <m:dPr>
+              <m:ctrlPr>
+                <w:rPr>
+                  <w:rFonts w:ascii="Cambria Math" w:hAnsi="Cambria Math"/>
+                  <w:i/>
+                </w:rPr>
+              </m:ctrlPr>
+            </m:dPr>
+            <m:e>
+              <m:f>
+                <m:fPr>
+                  <m:ctrlPr>
+                    <w:rPr>
+                      <w:rFonts w:ascii="Cambria Math" w:hAnsi="Cambria Math"/>
+                      <w:i/>
+                    </w:rPr>
+                  </m:ctrlPr>
+                </m:fPr>
+                <m:num>
+                  <m:sSub>
+                    <m:sSubPr>
+                      <m:ctrlPr>
+                        <w:rPr>
+                          <w:rFonts w:ascii="Cambria Math" w:hAnsi="Cambria Math"/>
+                          <w:i/>
+                        </w:rPr>
+                      </m:ctrlPr>
+                    </m:sSubPr>
+                    <m:e>
+                      <m:r>
+                        <w:rPr>
+                          <w:rFonts w:ascii="Cambria Math" w:hAnsi="Cambria Math"/>
+                        </w:rPr>
+                        <m:t>a</m:t>
+                      </m:r>
+                    </m:e>
+                    <m:sub>
+                      <m:r>
+                        <w:rPr>
+                          <w:rFonts w:ascii="Cambria Math" w:hAnsi="Cambria Math"/>
+                        </w:rPr>
+                        <m:t>3</m:t>
+                      </m:r>
+                    </m:sub>
+                  </m:sSub>
+                  <m:r>
+                    <w:rPr>
+                      <w:rFonts w:ascii="Cambria Math" w:hAnsi="Cambria Math"/>
+                    </w:rPr>
+                    <m:t>*</m:t>
+                  </m:r>
+                  <m:func>
+                    <m:funcPr>
+                      <m:ctrlPr>
+                        <w:rPr>
+                          <w:rFonts w:ascii="Cambria Math" w:hAnsi="Cambria Math"/>
+                          <w:i/>
+                        </w:rPr>
+                      </m:ctrlPr>
+                    </m:funcPr>
+                    <m:fName>
+                      <m:r>
+                        <m:rPr>
+                          <m:sty m:val="p"/>
+                        </m:rPr>
+                        <w:rPr>
+                          <w:rFonts w:ascii="Cambria Math" w:hAnsi="Cambria Math"/>
+                        </w:rPr>
+                        <m:t>sin</m:t>
+                      </m:r>
+                    </m:fName>
+                    <m:e>
+                      <m:r>
+                        <w:rPr>
+                          <w:rFonts w:ascii="Cambria Math" w:hAnsi="Cambria Math"/>
+                        </w:rPr>
+                        <m:t>(</m:t>
+                      </m:r>
+                      <m:sSub>
+                        <m:sSubPr>
+                          <m:ctrlPr>
+                            <w:rPr>
+                              <w:rFonts w:ascii="Cambria Math" w:hAnsi="Cambria Math"/>
+                              <w:i/>
+                            </w:rPr>
+                          </m:ctrlPr>
+                        </m:sSubPr>
+                        <m:e>
+                          <m:r>
+                            <w:rPr>
+                              <w:rFonts w:ascii="Cambria Math" w:hAnsi="Cambria Math"/>
+                            </w:rPr>
+                            <m:t>q</m:t>
+                          </m:r>
+                        </m:e>
+                        <m:sub>
+                          <m:r>
+                            <w:rPr>
+                              <w:rFonts w:ascii="Cambria Math" w:hAnsi="Cambria Math"/>
+                            </w:rPr>
+                            <m:t>3</m:t>
+                          </m:r>
+                        </m:sub>
+                      </m:sSub>
+                      <m:r>
+                        <w:rPr>
+                          <w:rFonts w:ascii="Cambria Math" w:hAnsi="Cambria Math"/>
+                        </w:rPr>
+                        <m:t>)</m:t>
+                      </m:r>
+                    </m:e>
+                  </m:func>
+                </m:num>
+                <m:den>
+                  <m:sSub>
+                    <m:sSubPr>
+                      <m:ctrlPr>
+                        <w:rPr>
+                          <w:rFonts w:ascii="Cambria Math" w:hAnsi="Cambria Math"/>
+                          <w:i/>
+                        </w:rPr>
+                      </m:ctrlPr>
+                    </m:sSubPr>
+                    <m:e>
+                      <m:r>
+                        <w:rPr>
+                          <w:rFonts w:ascii="Cambria Math" w:hAnsi="Cambria Math"/>
+                        </w:rPr>
+                        <m:t>a</m:t>
+                      </m:r>
+                    </m:e>
+                    <m:sub>
+                      <m:r>
+                        <w:rPr>
+                          <w:rFonts w:ascii="Cambria Math" w:hAnsi="Cambria Math"/>
+                        </w:rPr>
+                        <m:t>2</m:t>
+                      </m:r>
+                    </m:sub>
+                  </m:sSub>
+                  <m:r>
+                    <w:rPr>
+                      <w:rFonts w:ascii="Cambria Math" w:hAnsi="Cambria Math"/>
+                    </w:rPr>
+                    <m:t>+</m:t>
+                  </m:r>
+                  <m:sSub>
+                    <m:sSubPr>
+                      <m:ctrlPr>
+                        <w:rPr>
+                          <w:rFonts w:ascii="Cambria Math" w:hAnsi="Cambria Math"/>
+                          <w:i/>
+                        </w:rPr>
+                      </m:ctrlPr>
+                    </m:sSubPr>
+                    <m:e>
+                      <m:r>
+                        <w:rPr>
+                          <w:rFonts w:ascii="Cambria Math" w:hAnsi="Cambria Math"/>
+                        </w:rPr>
+                        <m:t>a</m:t>
+                      </m:r>
+                    </m:e>
+                    <m:sub>
+                      <m:r>
+                        <w:rPr>
+                          <w:rFonts w:ascii="Cambria Math" w:hAnsi="Cambria Math"/>
+                        </w:rPr>
+                        <m:t>3</m:t>
+                      </m:r>
+                    </m:sub>
+                  </m:sSub>
+                  <m:r>
+                    <w:rPr>
+                      <w:rFonts w:ascii="Cambria Math" w:hAnsi="Cambria Math"/>
+                    </w:rPr>
+                    <m:t>*</m:t>
+                  </m:r>
+                  <m:func>
+                    <m:funcPr>
+                      <m:ctrlPr>
+                        <w:rPr>
+                          <w:rFonts w:ascii="Cambria Math" w:hAnsi="Cambria Math"/>
+                          <w:i/>
+                        </w:rPr>
+                      </m:ctrlPr>
+                    </m:funcPr>
+                    <m:fName>
+                      <m:r>
+                        <m:rPr>
+                          <m:sty m:val="p"/>
+                        </m:rPr>
+                        <w:rPr>
+                          <w:rFonts w:ascii="Cambria Math" w:hAnsi="Cambria Math"/>
+                        </w:rPr>
+                        <m:t>cos</m:t>
+                      </m:r>
+                    </m:fName>
+                    <m:e>
+                      <m:d>
+                        <m:dPr>
+                          <m:ctrlPr>
+                            <w:rPr>
+                              <w:rFonts w:ascii="Cambria Math" w:hAnsi="Cambria Math"/>
+                              <w:i/>
+                            </w:rPr>
+                          </m:ctrlPr>
+                        </m:dPr>
+                        <m:e>
+                          <m:sSub>
+                            <m:sSubPr>
+                              <m:ctrlPr>
+                                <w:rPr>
+                                  <w:rFonts w:ascii="Cambria Math" w:hAnsi="Cambria Math"/>
+                                  <w:i/>
+                                </w:rPr>
+                              </m:ctrlPr>
+                            </m:sSubPr>
+                            <m:e>
+                              <m:r>
+                                <w:rPr>
+                                  <w:rFonts w:ascii="Cambria Math" w:hAnsi="Cambria Math"/>
+                                </w:rPr>
+                                <m:t>q</m:t>
+                              </m:r>
+                            </m:e>
+                            <m:sub>
+                              <m:r>
+                                <w:rPr>
+                                  <w:rFonts w:ascii="Cambria Math" w:hAnsi="Cambria Math"/>
+                                </w:rPr>
+                                <m:t>3</m:t>
+                              </m:r>
+                            </m:sub>
+                          </m:sSub>
+                        </m:e>
+                      </m:d>
+                    </m:e>
+                  </m:func>
+                </m:den>
+              </m:f>
+            </m:e>
+          </m:d>
+        </m:oMath>
+      </m:oMathPara>
+    </w:p>
+    <w:p/>
+    <w:p>
+      <m:oMathPara>
+        <m:oMath>
+          <m:sSub>
+            <m:sSubPr>
+              <m:ctrlPr>
+                <w:rPr>
+                  <w:rFonts w:ascii="Cambria Math" w:hAnsi="Cambria Math"/>
+                  <w:i/>
+                </w:rPr>
+              </m:ctrlPr>
+            </m:sSubPr>
+            <m:e>
+              <m:r>
+                <w:rPr>
+                  <w:rFonts w:ascii="Cambria Math" w:hAnsi="Cambria Math"/>
+                </w:rPr>
+                <m:t>q</m:t>
+              </m:r>
+            </m:e>
+            <m:sub>
+              <m:r>
+                <w:rPr>
+                  <w:rFonts w:ascii="Cambria Math" w:hAnsi="Cambria Math"/>
+                </w:rPr>
+                <m:t>2</m:t>
+              </m:r>
+            </m:sub>
+          </m:sSub>
+          <m:r>
+            <w:rPr>
+              <w:rFonts w:ascii="Cambria Math" w:hAnsi="Cambria Math"/>
+            </w:rPr>
+            <m:t>=</m:t>
+          </m:r>
+          <m:r>
+            <w:rPr>
+              <w:rFonts w:ascii="Cambria Math" w:eastAsiaTheme="minorEastAsia" w:hAnsi="Cambria Math"/>
+            </w:rPr>
+            <m:t>arctg</m:t>
+          </m:r>
+          <m:d>
+            <m:dPr>
+              <m:ctrlPr>
+                <w:rPr>
+                  <w:rFonts w:ascii="Cambria Math" w:eastAsiaTheme="minorEastAsia" w:hAnsi="Cambria Math"/>
+                  <w:i/>
+                </w:rPr>
+              </m:ctrlPr>
+            </m:dPr>
+            <m:e>
+              <m:f>
+                <m:fPr>
+                  <m:ctrlPr>
+                    <w:rPr>
+                      <w:rFonts w:ascii="Cambria Math" w:eastAsiaTheme="minorEastAsia" w:hAnsi="Cambria Math"/>
+                      <w:i/>
+                    </w:rPr>
+                  </m:ctrlPr>
+                </m:fPr>
+                <m:num>
+                  <m:sSub>
+                    <m:sSubPr>
+                      <m:ctrlPr>
+                        <w:rPr>
+                          <w:rFonts w:ascii="Cambria Math" w:eastAsiaTheme="minorEastAsia" w:hAnsi="Cambria Math"/>
+                          <w:i/>
+                        </w:rPr>
+                      </m:ctrlPr>
+                    </m:sSubPr>
+                    <m:e>
+                      <m:r>
+                        <w:rPr>
+                          <w:rFonts w:ascii="Cambria Math" w:eastAsiaTheme="minorEastAsia" w:hAnsi="Cambria Math"/>
+                        </w:rPr>
+                        <m:t>P</m:t>
+                      </m:r>
+                    </m:e>
+                    <m:sub>
+                      <m:r>
+                        <w:rPr>
+                          <w:rFonts w:ascii="Cambria Math" w:eastAsiaTheme="minorEastAsia" w:hAnsi="Cambria Math"/>
+                        </w:rPr>
+                        <m:t>z</m:t>
+                      </m:r>
+                    </m:sub>
+                  </m:sSub>
+                </m:num>
+                <m:den>
+                  <m:r>
+                    <w:rPr>
+                      <w:rFonts w:ascii="Cambria Math" w:eastAsiaTheme="minorEastAsia" w:hAnsi="Cambria Math"/>
+                    </w:rPr>
+                    <m:t>±</m:t>
+                  </m:r>
+                  <m:rad>
+                    <m:radPr>
+                      <m:degHide m:val="1"/>
+                      <m:ctrlPr>
+                        <w:rPr>
+                          <w:rFonts w:ascii="Cambria Math" w:eastAsiaTheme="minorEastAsia" w:hAnsi="Cambria Math"/>
+                          <w:i/>
+                        </w:rPr>
+                      </m:ctrlPr>
+                    </m:radPr>
+                    <m:deg/>
+                    <m:e>
+                      <m:sSubSup>
+                        <m:sSubSupPr>
+                          <m:ctrlPr>
+                            <w:rPr>
+                              <w:rFonts w:ascii="Cambria Math" w:eastAsiaTheme="minorEastAsia" w:hAnsi="Cambria Math"/>
+                              <w:i/>
+                            </w:rPr>
+                          </m:ctrlPr>
+                        </m:sSubSupPr>
+                        <m:e>
+                          <m:r>
+                            <w:rPr>
+                              <w:rFonts w:ascii="Cambria Math" w:eastAsiaTheme="minorEastAsia" w:hAnsi="Cambria Math"/>
+                            </w:rPr>
+                            <m:t>P</m:t>
+                          </m:r>
+                        </m:e>
+                        <m:sub>
+                          <m:r>
+                            <w:rPr>
+                              <w:rFonts w:ascii="Cambria Math" w:eastAsiaTheme="minorEastAsia" w:hAnsi="Cambria Math"/>
+                            </w:rPr>
+                            <m:t>x</m:t>
+                          </m:r>
+                        </m:sub>
+                        <m:sup>
+                          <m:r>
+                            <w:rPr>
+                              <w:rFonts w:ascii="Cambria Math" w:eastAsiaTheme="minorEastAsia" w:hAnsi="Cambria Math"/>
+                            </w:rPr>
+                            <m:t>2</m:t>
+                          </m:r>
+                        </m:sup>
+                      </m:sSubSup>
+                      <m:r>
+                        <w:rPr>
+                          <w:rFonts w:ascii="Cambria Math" w:eastAsiaTheme="minorEastAsia" w:hAnsi="Cambria Math"/>
+                        </w:rPr>
+                        <m:t>+</m:t>
+                      </m:r>
+                      <m:sSubSup>
+                        <m:sSubSupPr>
+                          <m:ctrlPr>
+                            <w:rPr>
+                              <w:rFonts w:ascii="Cambria Math" w:eastAsiaTheme="minorEastAsia" w:hAnsi="Cambria Math"/>
+                              <w:i/>
+                            </w:rPr>
+                          </m:ctrlPr>
+                        </m:sSubSupPr>
+                        <m:e>
+                          <m:r>
+                            <w:rPr>
+                              <w:rFonts w:ascii="Cambria Math" w:eastAsiaTheme="minorEastAsia" w:hAnsi="Cambria Math"/>
+                            </w:rPr>
+                            <m:t>P</m:t>
+                          </m:r>
+                        </m:e>
+                        <m:sub>
+                          <m:r>
+                            <w:rPr>
+                              <w:rFonts w:ascii="Cambria Math" w:eastAsiaTheme="minorEastAsia" w:hAnsi="Cambria Math"/>
+                            </w:rPr>
+                            <m:t>y</m:t>
+                          </m:r>
+                        </m:sub>
+                        <m:sup>
+                          <m:r>
+                            <w:rPr>
+                              <w:rFonts w:ascii="Cambria Math" w:eastAsiaTheme="minorEastAsia" w:hAnsi="Cambria Math"/>
+                            </w:rPr>
+                            <m:t>2</m:t>
+                          </m:r>
+                        </m:sup>
+                      </m:sSubSup>
+                    </m:e>
+                  </m:rad>
+                </m:den>
+              </m:f>
+            </m:e>
+          </m:d>
+          <m:r>
+            <w:rPr>
+              <w:rFonts w:ascii="Cambria Math" w:eastAsiaTheme="minorEastAsia" w:hAnsi="Cambria Math"/>
+            </w:rPr>
+            <m:t>-</m:t>
+          </m:r>
+          <m:r>
+            <w:rPr>
+              <w:rFonts w:ascii="Cambria Math" w:hAnsi="Cambria Math"/>
+            </w:rPr>
+            <m:t>arctg</m:t>
+          </m:r>
+          <m:d>
+            <m:dPr>
+              <m:ctrlPr>
+                <w:rPr>
+                  <w:rFonts w:ascii="Cambria Math" w:hAnsi="Cambria Math"/>
+                  <w:i/>
+                </w:rPr>
+              </m:ctrlPr>
+            </m:dPr>
+            <m:e>
+              <m:f>
+                <m:fPr>
+                  <m:ctrlPr>
+                    <w:rPr>
+                      <w:rFonts w:ascii="Cambria Math" w:hAnsi="Cambria Math"/>
+                      <w:i/>
+                    </w:rPr>
+                  </m:ctrlPr>
+                </m:fPr>
+                <m:num>
+                  <m:sSub>
+                    <m:sSubPr>
+                      <m:ctrlPr>
+                        <w:rPr>
+                          <w:rFonts w:ascii="Cambria Math" w:hAnsi="Cambria Math"/>
+                          <w:i/>
+                        </w:rPr>
+                      </m:ctrlPr>
+                    </m:sSubPr>
+                    <m:e>
+                      <m:r>
+                        <w:rPr>
+                          <w:rFonts w:ascii="Cambria Math" w:hAnsi="Cambria Math"/>
+                        </w:rPr>
+                        <m:t>a</m:t>
+                      </m:r>
+                    </m:e>
+                    <m:sub>
+                      <m:r>
+                        <w:rPr>
+                          <w:rFonts w:ascii="Cambria Math" w:hAnsi="Cambria Math"/>
+                        </w:rPr>
+                        <m:t>3</m:t>
+                      </m:r>
+                    </m:sub>
+                  </m:sSub>
+                  <m:r>
+                    <w:rPr>
+                      <w:rFonts w:ascii="Cambria Math" w:hAnsi="Cambria Math"/>
+                    </w:rPr>
+                    <m:t>*</m:t>
+                  </m:r>
+                  <m:func>
+                    <m:funcPr>
+                      <m:ctrlPr>
+                        <w:rPr>
+                          <w:rFonts w:ascii="Cambria Math" w:hAnsi="Cambria Math"/>
+                          <w:i/>
+                        </w:rPr>
+                      </m:ctrlPr>
+                    </m:funcPr>
+                    <m:fName>
+                      <m:r>
+                        <m:rPr>
+                          <m:sty m:val="p"/>
+                        </m:rPr>
+                        <w:rPr>
+                          <w:rFonts w:ascii="Cambria Math" w:hAnsi="Cambria Math"/>
+                        </w:rPr>
+                        <m:t>sin</m:t>
+                      </m:r>
+                    </m:fName>
+                    <m:e>
+                      <m:r>
+                        <w:rPr>
+                          <w:rFonts w:ascii="Cambria Math" w:hAnsi="Cambria Math"/>
+                        </w:rPr>
+                        <m:t>(</m:t>
+                      </m:r>
+                      <m:sSub>
+                        <m:sSubPr>
+                          <m:ctrlPr>
+                            <w:rPr>
+                              <w:rFonts w:ascii="Cambria Math" w:hAnsi="Cambria Math"/>
+                              <w:i/>
+                            </w:rPr>
+                          </m:ctrlPr>
+                        </m:sSubPr>
+                        <m:e>
+                          <m:r>
+                            <w:rPr>
+                              <w:rFonts w:ascii="Cambria Math" w:hAnsi="Cambria Math"/>
+                            </w:rPr>
+                            <m:t>q</m:t>
+                          </m:r>
+                        </m:e>
+                        <m:sub>
+                          <m:r>
+                            <w:rPr>
+                              <w:rFonts w:ascii="Cambria Math" w:hAnsi="Cambria Math"/>
+                            </w:rPr>
+                            <m:t>3</m:t>
+                          </m:r>
+                        </m:sub>
+                      </m:sSub>
+                      <m:r>
+                        <w:rPr>
+                          <w:rFonts w:ascii="Cambria Math" w:hAnsi="Cambria Math"/>
+                        </w:rPr>
+                        <m:t>)</m:t>
+                      </m:r>
+                    </m:e>
+                  </m:func>
+                </m:num>
+                <m:den>
+                  <m:sSub>
+                    <m:sSubPr>
+                      <m:ctrlPr>
+                        <w:rPr>
+                          <w:rFonts w:ascii="Cambria Math" w:hAnsi="Cambria Math"/>
+                          <w:i/>
+                        </w:rPr>
+                      </m:ctrlPr>
+                    </m:sSubPr>
+                    <m:e>
+                      <m:r>
+                        <w:rPr>
+                          <w:rFonts w:ascii="Cambria Math" w:hAnsi="Cambria Math"/>
+                        </w:rPr>
+                        <m:t>a</m:t>
+                      </m:r>
+                    </m:e>
+                    <m:sub>
+                      <m:r>
+                        <w:rPr>
+                          <w:rFonts w:ascii="Cambria Math" w:hAnsi="Cambria Math"/>
+                        </w:rPr>
+                        <m:t>2</m:t>
+                      </m:r>
+                    </m:sub>
+                  </m:sSub>
+                  <m:r>
+                    <w:rPr>
+                      <w:rFonts w:ascii="Cambria Math" w:hAnsi="Cambria Math"/>
+                    </w:rPr>
+                    <m:t>+</m:t>
+                  </m:r>
+                  <m:sSub>
+                    <m:sSubPr>
+                      <m:ctrlPr>
+                        <w:rPr>
+                          <w:rFonts w:ascii="Cambria Math" w:hAnsi="Cambria Math"/>
+                          <w:i/>
+                        </w:rPr>
+                      </m:ctrlPr>
+                    </m:sSubPr>
+                    <m:e>
+                      <m:r>
+                        <w:rPr>
+                          <w:rFonts w:ascii="Cambria Math" w:hAnsi="Cambria Math"/>
+                        </w:rPr>
+                        <m:t>a</m:t>
+                      </m:r>
+                    </m:e>
+                    <m:sub>
+                      <m:r>
+                        <w:rPr>
+                          <w:rFonts w:ascii="Cambria Math" w:hAnsi="Cambria Math"/>
+                        </w:rPr>
+                        <m:t>3</m:t>
+                      </m:r>
+                    </m:sub>
+                  </m:sSub>
+                  <m:r>
+                    <w:rPr>
+                      <w:rFonts w:ascii="Cambria Math" w:hAnsi="Cambria Math"/>
+                    </w:rPr>
+                    <m:t>*</m:t>
+                  </m:r>
+                  <m:func>
+                    <m:funcPr>
+                      <m:ctrlPr>
+                        <w:rPr>
+                          <w:rFonts w:ascii="Cambria Math" w:hAnsi="Cambria Math"/>
+                          <w:i/>
+                        </w:rPr>
+                      </m:ctrlPr>
+                    </m:funcPr>
+                    <m:fName>
+                      <m:r>
+                        <m:rPr>
+                          <m:sty m:val="p"/>
+                        </m:rPr>
+                        <w:rPr>
+                          <w:rFonts w:ascii="Cambria Math" w:hAnsi="Cambria Math"/>
+                        </w:rPr>
+                        <m:t>cos</m:t>
+                      </m:r>
+                    </m:fName>
+                    <m:e>
+                      <m:d>
+                        <m:dPr>
+                          <m:ctrlPr>
+                            <w:rPr>
+                              <w:rFonts w:ascii="Cambria Math" w:hAnsi="Cambria Math"/>
+                              <w:i/>
+                            </w:rPr>
+                          </m:ctrlPr>
+                        </m:dPr>
+                        <m:e>
+                          <m:sSub>
+                            <m:sSubPr>
+                              <m:ctrlPr>
+                                <w:rPr>
+                                  <w:rFonts w:ascii="Cambria Math" w:hAnsi="Cambria Math"/>
+                                  <w:i/>
+                                </w:rPr>
+                              </m:ctrlPr>
+                            </m:sSubPr>
+                            <m:e>
+                              <m:r>
+                                <w:rPr>
+                                  <w:rFonts w:ascii="Cambria Math" w:hAnsi="Cambria Math"/>
+                                </w:rPr>
+                                <m:t>q</m:t>
+                              </m:r>
+                            </m:e>
+                            <m:sub>
+                              <m:r>
+                                <w:rPr>
+                                  <w:rFonts w:ascii="Cambria Math" w:hAnsi="Cambria Math"/>
+                                </w:rPr>
+                                <m:t>3</m:t>
+                              </m:r>
+                            </m:sub>
+                          </m:sSub>
+                        </m:e>
+                      </m:d>
+                    </m:e>
+                  </m:func>
+                </m:den>
+              </m:f>
+            </m:e>
+          </m:d>
+        </m:oMath>
+      </m:oMathPara>
+    </w:p>
+    <w:p/>
+    <w:p>
+      <w:pPr>
+        <w:pStyle w:val="Ttulo3"/>
+      </w:pPr>
+      <w:r>
+        <w:t xml:space="preserve">Resultado final </w:t>
+      </w:r>
+      <m:oMath>
+        <m:sSub>
+          <m:sSubPr>
+            <m:ctrlPr>
+              <w:rPr>
+                <w:rFonts w:ascii="Cambria Math" w:hAnsi="Cambria Math" w:cstheme="minorHAnsi"/>
+                <w:i/>
+              </w:rPr>
+            </m:ctrlPr>
+          </m:sSubPr>
+          <m:e>
+            <m:r>
+              <w:rPr>
+                <w:rFonts w:ascii="Cambria Math" w:hAnsi="Cambria Math" w:cstheme="minorHAnsi"/>
+              </w:rPr>
+              <m:t>q</m:t>
+            </m:r>
+          </m:e>
+          <m:sub>
+            <m:r>
+              <w:rPr>
+                <w:rFonts w:ascii="Cambria Math" w:hAnsi="Cambria Math" w:cstheme="minorHAnsi"/>
+              </w:rPr>
+              <m:t>i</m:t>
+            </m:r>
+          </m:sub>
+        </m:sSub>
+      </m:oMath>
+    </w:p>
+    <w:p>
+      <w:pPr>
+        <w:rPr>
+          <w:rFonts w:eastAsiaTheme="minorEastAsia"/>
+        </w:rPr>
+      </w:pPr>
+      <m:oMathPara>
+        <m:oMath>
+          <m:sSub>
+            <m:sSubPr>
+              <m:ctrlPr>
+                <w:rPr>
+                  <w:rFonts w:ascii="Cambria Math" w:hAnsi="Cambria Math"/>
+                  <w:i/>
+                </w:rPr>
+              </m:ctrlPr>
+            </m:sSubPr>
+            <m:e>
+              <m:r>
+                <w:rPr>
+                  <w:rFonts w:ascii="Cambria Math" w:hAnsi="Cambria Math"/>
+                </w:rPr>
+                <m:t>q</m:t>
+              </m:r>
+            </m:e>
+            <m:sub>
+              <m:r>
+                <w:rPr>
+                  <w:rFonts w:ascii="Cambria Math" w:hAnsi="Cambria Math"/>
+                </w:rPr>
+                <m:t>1</m:t>
+              </m:r>
+            </m:sub>
+          </m:sSub>
+          <m:r>
+            <w:rPr>
+              <w:rFonts w:ascii="Cambria Math" w:hAnsi="Cambria Math"/>
+            </w:rPr>
+            <m:t>=arctg</m:t>
+          </m:r>
+          <m:d>
+            <m:dPr>
+              <m:ctrlPr>
+                <w:rPr>
+                  <w:rFonts w:ascii="Cambria Math" w:hAnsi="Cambria Math"/>
+                  <w:i/>
+                </w:rPr>
+              </m:ctrlPr>
+            </m:dPr>
+            <m:e>
+              <m:f>
+                <m:fPr>
+                  <m:ctrlPr>
+                    <w:rPr>
+                      <w:rFonts w:ascii="Cambria Math" w:hAnsi="Cambria Math"/>
+                      <w:i/>
+                    </w:rPr>
+                  </m:ctrlPr>
+                </m:fPr>
+                <m:num>
+                  <m:sSub>
+                    <m:sSubPr>
+                      <m:ctrlPr>
+                        <w:rPr>
+                          <w:rFonts w:ascii="Cambria Math" w:hAnsi="Cambria Math"/>
+                          <w:i/>
+                        </w:rPr>
+                      </m:ctrlPr>
+                    </m:sSubPr>
+                    <m:e>
+                      <m:r>
+                        <w:rPr>
+                          <w:rFonts w:ascii="Cambria Math" w:hAnsi="Cambria Math"/>
+                        </w:rPr>
+                        <m:t>P</m:t>
+                      </m:r>
+                    </m:e>
+                    <m:sub>
+                      <m:r>
+                        <w:rPr>
+                          <w:rFonts w:ascii="Cambria Math" w:hAnsi="Cambria Math"/>
+                        </w:rPr>
+                        <m:t>y</m:t>
+                      </m:r>
+                    </m:sub>
+                  </m:sSub>
+                </m:num>
+                <m:den>
+                  <m:sSub>
+                    <m:sSubPr>
+                      <m:ctrlPr>
+                        <w:rPr>
+                          <w:rFonts w:ascii="Cambria Math" w:hAnsi="Cambria Math"/>
+                          <w:i/>
+                        </w:rPr>
+                      </m:ctrlPr>
+                    </m:sSubPr>
+                    <m:e>
+                      <m:r>
+                        <w:rPr>
+                          <w:rFonts w:ascii="Cambria Math" w:hAnsi="Cambria Math"/>
+                        </w:rPr>
+                        <m:t>P</m:t>
+                      </m:r>
+                    </m:e>
+                    <m:sub>
+                      <m:r>
+                        <w:rPr>
+                          <w:rFonts w:ascii="Cambria Math" w:hAnsi="Cambria Math"/>
+                        </w:rPr>
+                        <m:t>x</m:t>
+                      </m:r>
+                    </m:sub>
+                  </m:sSub>
+                </m:den>
+              </m:f>
+            </m:e>
+          </m:d>
+        </m:oMath>
+      </m:oMathPara>
+    </w:p>
+    <w:p>
+      <w:pPr>
+        <w:rPr>
+          <w:rFonts w:eastAsiaTheme="minorEastAsia"/>
+        </w:rPr>
+      </w:pPr>
+    </w:p>
+    <w:p>
+      <m:oMathPara>
+        <m:oMath>
+          <m:sSub>
+            <m:sSubPr>
+              <m:ctrlPr>
+                <w:rPr>
+                  <w:rFonts w:ascii="Cambria Math" w:hAnsi="Cambria Math"/>
+                  <w:i/>
+                </w:rPr>
+              </m:ctrlPr>
+            </m:sSubPr>
+            <m:e>
+              <m:r>
+                <w:rPr>
+                  <w:rFonts w:ascii="Cambria Math" w:hAnsi="Cambria Math"/>
+                </w:rPr>
+                <m:t>q</m:t>
+              </m:r>
+            </m:e>
+            <m:sub>
+              <m:r>
+                <w:rPr>
+                  <w:rFonts w:ascii="Cambria Math" w:hAnsi="Cambria Math"/>
+                </w:rPr>
+                <m:t>3</m:t>
+              </m:r>
+            </m:sub>
+          </m:sSub>
+          <m:r>
+            <w:rPr>
+              <w:rFonts w:ascii="Cambria Math" w:hAnsi="Cambria Math"/>
+            </w:rPr>
+            <m:t>=arctg</m:t>
+          </m:r>
+          <m:d>
+            <m:dPr>
+              <m:ctrlPr>
+                <w:rPr>
+                  <w:rFonts w:ascii="Cambria Math" w:hAnsi="Cambria Math"/>
+                  <w:i/>
+                </w:rPr>
+              </m:ctrlPr>
+            </m:dPr>
+            <m:e>
+              <m:f>
+                <m:fPr>
+                  <m:ctrlPr>
+                    <w:rPr>
+                      <w:rFonts w:ascii="Cambria Math" w:hAnsi="Cambria Math"/>
+                      <w:i/>
+                    </w:rPr>
+                  </m:ctrlPr>
+                </m:fPr>
+                <m:num>
+                  <m:r>
+                    <w:rPr>
+                      <w:rFonts w:ascii="Cambria Math" w:hAnsi="Cambria Math"/>
+                    </w:rPr>
+                    <m:t>±</m:t>
+                  </m:r>
+                  <m:rad>
+                    <m:radPr>
+                      <m:degHide m:val="1"/>
+                      <m:ctrlPr>
+                        <w:rPr>
+                          <w:rFonts w:ascii="Cambria Math" w:hAnsi="Cambria Math"/>
+                          <w:i/>
+                        </w:rPr>
+                      </m:ctrlPr>
+                    </m:radPr>
+                    <m:deg/>
+                    <m:e>
+                      <m:r>
+                        <w:rPr>
+                          <w:rFonts w:ascii="Cambria Math" w:hAnsi="Cambria Math"/>
+                        </w:rPr>
+                        <m:t>1-</m:t>
+                      </m:r>
+                      <m:func>
+                        <m:funcPr>
+                          <m:ctrlPr>
+                            <w:rPr>
+                              <w:rFonts w:ascii="Cambria Math" w:hAnsi="Cambria Math"/>
+                              <w:i/>
+                            </w:rPr>
+                          </m:ctrlPr>
+                        </m:funcPr>
+                        <m:fName>
+                          <m:sSup>
+                            <m:sSupPr>
+                              <m:ctrlPr>
+                                <w:rPr>
+                                  <w:rFonts w:ascii="Cambria Math" w:hAnsi="Cambria Math"/>
+                                  <w:i/>
+                                </w:rPr>
+                              </m:ctrlPr>
+                            </m:sSupPr>
+                            <m:e>
+                              <m:r>
+                                <m:rPr>
+                                  <m:sty m:val="p"/>
+                                </m:rPr>
+                                <w:rPr>
+                                  <w:rFonts w:ascii="Cambria Math" w:hAnsi="Cambria Math"/>
+                                </w:rPr>
+                                <m:t>cos</m:t>
+                              </m:r>
+                            </m:e>
+                            <m:sup>
+                              <m:r>
+                                <w:rPr>
+                                  <w:rFonts w:ascii="Cambria Math" w:hAnsi="Cambria Math"/>
+                                </w:rPr>
+                                <m:t>2</m:t>
+                              </m:r>
+                              <m:ctrlPr>
+                                <w:rPr>
+                                  <w:rFonts w:ascii="Cambria Math" w:hAnsi="Cambria Math"/>
+                                </w:rPr>
+                              </m:ctrlPr>
+                            </m:sup>
+                          </m:sSup>
+                        </m:fName>
+                        <m:e>
+                          <m:r>
+                            <w:rPr>
+                              <w:rFonts w:ascii="Cambria Math" w:hAnsi="Cambria Math"/>
+                            </w:rPr>
+                            <m:t>(</m:t>
+                          </m:r>
+                          <m:sSub>
+                            <m:sSubPr>
+                              <m:ctrlPr>
+                                <w:rPr>
+                                  <w:rFonts w:ascii="Cambria Math" w:hAnsi="Cambria Math"/>
+                                  <w:i/>
+                                </w:rPr>
+                              </m:ctrlPr>
+                            </m:sSubPr>
+                            <m:e>
+                              <m:r>
+                                <w:rPr>
+                                  <w:rFonts w:ascii="Cambria Math" w:hAnsi="Cambria Math"/>
+                                </w:rPr>
+                                <m:t>q</m:t>
+                              </m:r>
+                            </m:e>
+                            <m:sub>
+                              <m:r>
+                                <w:rPr>
+                                  <w:rFonts w:ascii="Cambria Math" w:hAnsi="Cambria Math"/>
+                                </w:rPr>
+                                <m:t>3</m:t>
+                              </m:r>
+                            </m:sub>
+                          </m:sSub>
+                          <m:r>
+                            <w:rPr>
+                              <w:rFonts w:ascii="Cambria Math" w:hAnsi="Cambria Math"/>
+                            </w:rPr>
+                            <m:t>)</m:t>
+                          </m:r>
+                        </m:e>
+                      </m:func>
+                    </m:e>
+                  </m:rad>
+                </m:num>
+                <m:den>
+                  <m:func>
+                    <m:funcPr>
+                      <m:ctrlPr>
+                        <w:rPr>
+                          <w:rFonts w:ascii="Cambria Math" w:hAnsi="Cambria Math"/>
+                          <w:i/>
+                        </w:rPr>
+                      </m:ctrlPr>
+                    </m:funcPr>
+                    <m:fName>
+                      <m:r>
+                        <m:rPr>
+                          <m:sty m:val="p"/>
+                        </m:rPr>
+                        <w:rPr>
+                          <w:rFonts w:ascii="Cambria Math" w:hAnsi="Cambria Math"/>
+                        </w:rPr>
+                        <m:t>cos</m:t>
+                      </m:r>
+                    </m:fName>
+                    <m:e>
+                      <m:d>
+                        <m:dPr>
+                          <m:ctrlPr>
+                            <w:rPr>
+                              <w:rFonts w:ascii="Cambria Math" w:hAnsi="Cambria Math"/>
+                              <w:i/>
+                            </w:rPr>
+                          </m:ctrlPr>
+                        </m:dPr>
+                        <m:e>
+                          <m:sSub>
+                            <m:sSubPr>
+                              <m:ctrlPr>
+                                <w:rPr>
+                                  <w:rFonts w:ascii="Cambria Math" w:hAnsi="Cambria Math"/>
+                                  <w:i/>
+                                </w:rPr>
+                              </m:ctrlPr>
+                            </m:sSubPr>
+                            <m:e>
+                              <m:r>
+                                <w:rPr>
+                                  <w:rFonts w:ascii="Cambria Math" w:hAnsi="Cambria Math"/>
+                                </w:rPr>
+                                <m:t>q</m:t>
+                              </m:r>
+                            </m:e>
+                            <m:sub>
+                              <m:r>
+                                <w:rPr>
+                                  <w:rFonts w:ascii="Cambria Math" w:hAnsi="Cambria Math"/>
+                                </w:rPr>
+                                <m:t>3</m:t>
+                              </m:r>
+                            </m:sub>
+                          </m:sSub>
+                        </m:e>
+                      </m:d>
+                    </m:e>
+                  </m:func>
+                </m:den>
+              </m:f>
+            </m:e>
+          </m:d>
+          <m:r>
+            <w:rPr>
+              <w:rFonts w:ascii="Cambria Math" w:eastAsiaTheme="minorEastAsia" w:hAnsi="Cambria Math"/>
+            </w:rPr>
+            <m:t xml:space="preserve">     </m:t>
+          </m:r>
+          <m:r>
+            <w:rPr>
+              <w:rFonts w:ascii="Cambria Math" w:hAnsi="Cambria Math"/>
+            </w:rPr>
+            <m:t xml:space="preserve">siendo     </m:t>
+          </m:r>
+          <m:func>
+            <m:funcPr>
+              <m:ctrlPr>
+                <w:rPr>
+                  <w:rFonts w:ascii="Cambria Math" w:hAnsi="Cambria Math"/>
+                  <w:i/>
+                </w:rPr>
+              </m:ctrlPr>
+            </m:funcPr>
+            <m:fName>
+              <m:r>
+                <m:rPr>
+                  <m:sty m:val="p"/>
+                </m:rPr>
+                <w:rPr>
+                  <w:rFonts w:ascii="Cambria Math" w:hAnsi="Cambria Math"/>
+                </w:rPr>
+                <m:t>cos</m:t>
+              </m:r>
+            </m:fName>
+            <m:e>
+              <m:r>
+                <w:rPr>
+                  <w:rFonts w:ascii="Cambria Math" w:hAnsi="Cambria Math"/>
+                </w:rPr>
+                <m:t>(</m:t>
+              </m:r>
+              <m:sSub>
+                <m:sSubPr>
+                  <m:ctrlPr>
+                    <w:rPr>
+                      <w:rFonts w:ascii="Cambria Math" w:hAnsi="Cambria Math"/>
+                      <w:i/>
+                    </w:rPr>
+                  </m:ctrlPr>
+                </m:sSubPr>
+                <m:e>
+                  <m:r>
+                    <w:rPr>
+                      <w:rFonts w:ascii="Cambria Math" w:hAnsi="Cambria Math"/>
+                    </w:rPr>
+                    <m:t>q</m:t>
+                  </m:r>
+                </m:e>
+                <m:sub>
+                  <m:r>
+                    <w:rPr>
+                      <w:rFonts w:ascii="Cambria Math" w:hAnsi="Cambria Math"/>
+                    </w:rPr>
+                    <m:t>3</m:t>
+                  </m:r>
+                </m:sub>
+              </m:sSub>
+              <m:r>
+                <w:rPr>
+                  <w:rFonts w:ascii="Cambria Math" w:hAnsi="Cambria Math"/>
+                </w:rPr>
+                <m:t>)</m:t>
+              </m:r>
+            </m:e>
+          </m:func>
+          <m:r>
+            <w:rPr>
+              <w:rFonts w:ascii="Cambria Math" w:hAnsi="Cambria Math"/>
+            </w:rPr>
+            <m:t>=</m:t>
+          </m:r>
+          <m:f>
+            <m:fPr>
+              <m:ctrlPr>
+                <w:rPr>
+                  <w:rFonts w:ascii="Cambria Math" w:hAnsi="Cambria Math"/>
+                  <w:i/>
+                </w:rPr>
+              </m:ctrlPr>
+            </m:fPr>
+            <m:num>
+              <m:sSubSup>
+                <m:sSubSupPr>
+                  <m:ctrlPr>
+                    <w:rPr>
+                      <w:rFonts w:ascii="Cambria Math" w:hAnsi="Cambria Math"/>
+                      <w:i/>
+                    </w:rPr>
+                  </m:ctrlPr>
+                </m:sSubSupPr>
+                <m:e>
+                  <m:r>
+                    <w:rPr>
+                      <w:rFonts w:ascii="Cambria Math" w:hAnsi="Cambria Math"/>
+                    </w:rPr>
+                    <m:t>P</m:t>
+                  </m:r>
+                </m:e>
+                <m:sub>
+                  <m:r>
+                    <w:rPr>
+                      <w:rFonts w:ascii="Cambria Math" w:hAnsi="Cambria Math"/>
+                    </w:rPr>
+                    <m:t>x</m:t>
+                  </m:r>
+                </m:sub>
+                <m:sup>
+                  <m:r>
+                    <w:rPr>
+                      <w:rFonts w:ascii="Cambria Math" w:hAnsi="Cambria Math"/>
+                    </w:rPr>
+                    <m:t>2</m:t>
+                  </m:r>
+                </m:sup>
+              </m:sSubSup>
+              <m:r>
+                <w:rPr>
+                  <w:rFonts w:ascii="Cambria Math" w:hAnsi="Cambria Math"/>
+                </w:rPr>
+                <m:t>+</m:t>
+              </m:r>
+              <m:sSubSup>
+                <m:sSubSupPr>
+                  <m:ctrlPr>
+                    <w:rPr>
+                      <w:rFonts w:ascii="Cambria Math" w:hAnsi="Cambria Math"/>
+                      <w:i/>
+                    </w:rPr>
+                  </m:ctrlPr>
+                </m:sSubSupPr>
+                <m:e>
+                  <m:r>
+                    <w:rPr>
+                      <w:rFonts w:ascii="Cambria Math" w:hAnsi="Cambria Math"/>
+                    </w:rPr>
+                    <m:t>P</m:t>
+                  </m:r>
+                </m:e>
+                <m:sub>
+                  <m:r>
+                    <w:rPr>
+                      <w:rFonts w:ascii="Cambria Math" w:hAnsi="Cambria Math"/>
+                    </w:rPr>
+                    <m:t>y</m:t>
+                  </m:r>
+                </m:sub>
+                <m:sup>
+                  <m:r>
+                    <w:rPr>
+                      <w:rFonts w:ascii="Cambria Math" w:hAnsi="Cambria Math"/>
+                    </w:rPr>
+                    <m:t>2</m:t>
+                  </m:r>
+                </m:sup>
+              </m:sSubSup>
+              <m:r>
+                <w:rPr>
+                  <w:rFonts w:ascii="Cambria Math" w:hAnsi="Cambria Math"/>
+                </w:rPr>
+                <m:t>+</m:t>
+              </m:r>
+              <m:sSup>
+                <m:sSupPr>
+                  <m:ctrlPr>
+                    <w:rPr>
+                      <w:rFonts w:ascii="Cambria Math" w:hAnsi="Cambria Math"/>
+                      <w:i/>
+                    </w:rPr>
+                  </m:ctrlPr>
+                </m:sSupPr>
+                <m:e>
+                  <m:d>
+                    <m:dPr>
+                      <m:ctrlPr>
+                        <w:rPr>
+                          <w:rFonts w:ascii="Cambria Math" w:hAnsi="Cambria Math"/>
+                          <w:i/>
+                        </w:rPr>
+                      </m:ctrlPr>
+                    </m:dPr>
+                    <m:e>
+                      <m:sSub>
+                        <m:sSubPr>
+                          <m:ctrlPr>
+                            <w:rPr>
+                              <w:rFonts w:ascii="Cambria Math" w:hAnsi="Cambria Math"/>
+                              <w:i/>
+                            </w:rPr>
+                          </m:ctrlPr>
+                        </m:sSubPr>
+                        <m:e>
+                          <m:r>
+                            <w:rPr>
+                              <w:rFonts w:ascii="Cambria Math" w:hAnsi="Cambria Math"/>
+                            </w:rPr>
+                            <m:t>P</m:t>
+                          </m:r>
+                        </m:e>
+                        <m:sub>
+                          <m:r>
+                            <w:rPr>
+                              <w:rFonts w:ascii="Cambria Math" w:hAnsi="Cambria Math"/>
+                            </w:rPr>
+                            <m:t>z</m:t>
+                          </m:r>
+                        </m:sub>
+                      </m:sSub>
+                      <m:r>
+                        <w:rPr>
+                          <w:rFonts w:ascii="Cambria Math" w:hAnsi="Cambria Math"/>
+                          <w:color w:val="FF0000"/>
+                        </w:rPr>
+                        <m:t>-</m:t>
+                      </m:r>
+                      <m:sSub>
+                        <m:sSubPr>
+                          <m:ctrlPr>
+                            <w:rPr>
+                              <w:rFonts w:ascii="Cambria Math" w:hAnsi="Cambria Math"/>
+                              <w:i/>
+                              <w:color w:val="FF0000"/>
+                            </w:rPr>
+                          </m:ctrlPr>
+                        </m:sSubPr>
+                        <m:e>
+                          <m:r>
+                            <w:rPr>
+                              <w:rFonts w:ascii="Cambria Math" w:hAnsi="Cambria Math"/>
+                              <w:color w:val="FF0000"/>
+                            </w:rPr>
+                            <m:t>d</m:t>
+                          </m:r>
+                        </m:e>
+                        <m:sub>
+                          <m:r>
+                            <w:rPr>
+                              <w:rFonts w:ascii="Cambria Math" w:hAnsi="Cambria Math"/>
+                              <w:color w:val="FF0000"/>
+                            </w:rPr>
+                            <m:t>1</m:t>
+                          </m:r>
+                        </m:sub>
+                      </m:sSub>
+                    </m:e>
+                  </m:d>
+                </m:e>
+                <m:sup>
+                  <m:r>
+                    <w:rPr>
+                      <w:rFonts w:ascii="Cambria Math" w:hAnsi="Cambria Math"/>
+                    </w:rPr>
+                    <m:t>2</m:t>
+                  </m:r>
+                </m:sup>
+              </m:sSup>
+              <m:r>
+                <w:rPr>
+                  <w:rFonts w:ascii="Cambria Math" w:hAnsi="Cambria Math"/>
+                </w:rPr>
+                <m:t>-</m:t>
+              </m:r>
+              <m:sSubSup>
+                <m:sSubSupPr>
+                  <m:ctrlPr>
+                    <w:rPr>
+                      <w:rFonts w:ascii="Cambria Math" w:hAnsi="Cambria Math"/>
+                      <w:i/>
+                    </w:rPr>
+                  </m:ctrlPr>
+                </m:sSubSupPr>
+                <m:e>
+                  <m:r>
+                    <w:rPr>
+                      <w:rFonts w:ascii="Cambria Math" w:hAnsi="Cambria Math"/>
+                    </w:rPr>
+                    <m:t>a</m:t>
+                  </m:r>
+                </m:e>
+                <m:sub>
+                  <m:r>
+                    <w:rPr>
+                      <w:rFonts w:ascii="Cambria Math" w:hAnsi="Cambria Math"/>
+                    </w:rPr>
+                    <m:t>2</m:t>
+                  </m:r>
+                </m:sub>
+                <m:sup>
+                  <m:r>
+                    <w:rPr>
+                      <w:rFonts w:ascii="Cambria Math" w:hAnsi="Cambria Math"/>
+                    </w:rPr>
+                    <m:t>2</m:t>
+                  </m:r>
+                </m:sup>
+              </m:sSubSup>
+              <m:r>
+                <w:rPr>
+                  <w:rFonts w:ascii="Cambria Math" w:hAnsi="Cambria Math"/>
+                </w:rPr>
+                <m:t>-</m:t>
+              </m:r>
+              <m:sSubSup>
+                <m:sSubSupPr>
+                  <m:ctrlPr>
+                    <w:rPr>
+                      <w:rFonts w:ascii="Cambria Math" w:hAnsi="Cambria Math"/>
+                      <w:i/>
+                    </w:rPr>
+                  </m:ctrlPr>
+                </m:sSubSupPr>
+                <m:e>
+                  <m:r>
+                    <w:rPr>
+                      <w:rFonts w:ascii="Cambria Math" w:hAnsi="Cambria Math"/>
+                    </w:rPr>
+                    <m:t>a</m:t>
+                  </m:r>
+                </m:e>
+                <m:sub>
+                  <m:r>
+                    <w:rPr>
+                      <w:rFonts w:ascii="Cambria Math" w:hAnsi="Cambria Math"/>
+                    </w:rPr>
+                    <m:t>3</m:t>
+                  </m:r>
+                </m:sub>
+                <m:sup>
+                  <m:r>
+                    <w:rPr>
+                      <w:rFonts w:ascii="Cambria Math" w:hAnsi="Cambria Math"/>
+                    </w:rPr>
+                    <m:t>2</m:t>
+                  </m:r>
+                </m:sup>
+              </m:sSubSup>
+            </m:num>
+            <m:den>
+              <m:r>
+                <w:rPr>
+                  <w:rFonts w:ascii="Cambria Math" w:hAnsi="Cambria Math"/>
+                </w:rPr>
+                <m:t>2*</m:t>
+              </m:r>
+              <m:sSub>
+                <m:sSubPr>
+                  <m:ctrlPr>
+                    <w:rPr>
+                      <w:rFonts w:ascii="Cambria Math" w:hAnsi="Cambria Math"/>
+                      <w:i/>
+                    </w:rPr>
+                  </m:ctrlPr>
+                </m:sSubPr>
+                <m:e>
+                  <m:r>
+                    <w:rPr>
+                      <w:rFonts w:ascii="Cambria Math" w:hAnsi="Cambria Math"/>
+                    </w:rPr>
+                    <m:t>a</m:t>
+                  </m:r>
+                </m:e>
+                <m:sub>
+                  <m:r>
+                    <w:rPr>
+                      <w:rFonts w:ascii="Cambria Math" w:hAnsi="Cambria Math"/>
+                    </w:rPr>
+                    <m:t>2</m:t>
+                  </m:r>
+                </m:sub>
+              </m:sSub>
+              <m:r>
+                <w:rPr>
+                  <w:rFonts w:ascii="Cambria Math" w:hAnsi="Cambria Math"/>
+                </w:rPr>
+                <m:t>*</m:t>
+              </m:r>
+              <m:sSub>
+                <m:sSubPr>
+                  <m:ctrlPr>
+                    <w:rPr>
+                      <w:rFonts w:ascii="Cambria Math" w:hAnsi="Cambria Math"/>
+                      <w:i/>
+                    </w:rPr>
+                  </m:ctrlPr>
+                </m:sSubPr>
+                <m:e>
+                  <m:r>
+                    <w:rPr>
+                      <w:rFonts w:ascii="Cambria Math" w:hAnsi="Cambria Math"/>
+                    </w:rPr>
+                    <m:t>a</m:t>
+                  </m:r>
+                </m:e>
+                <m:sub>
+                  <m:r>
+                    <w:rPr>
+                      <w:rFonts w:ascii="Cambria Math" w:hAnsi="Cambria Math"/>
+                    </w:rPr>
+                    <m:t>3</m:t>
+                  </m:r>
+                </m:sub>
+              </m:sSub>
+            </m:den>
+          </m:f>
+        </m:oMath>
+      </m:oMathPara>
+    </w:p>
+    <w:p/>
+    <w:p>
+      <m:oMathPara>
+        <m:oMath>
+          <m:sSub>
+            <m:sSubPr>
+              <m:ctrlPr>
+                <w:rPr>
+                  <w:rFonts w:ascii="Cambria Math" w:hAnsi="Cambria Math"/>
+                  <w:i/>
+                </w:rPr>
+              </m:ctrlPr>
+            </m:sSubPr>
+            <m:e>
+              <m:r>
+                <w:rPr>
+                  <w:rFonts w:ascii="Cambria Math" w:hAnsi="Cambria Math"/>
+                </w:rPr>
+                <m:t>q</m:t>
+              </m:r>
+            </m:e>
+            <m:sub>
+              <m:r>
+                <w:rPr>
+                  <w:rFonts w:ascii="Cambria Math" w:hAnsi="Cambria Math"/>
+                </w:rPr>
+                <m:t>2</m:t>
+              </m:r>
+            </m:sub>
+          </m:sSub>
+          <m:r>
+            <w:rPr>
+              <w:rFonts w:ascii="Cambria Math" w:hAnsi="Cambria Math"/>
+            </w:rPr>
+            <m:t>=</m:t>
+          </m:r>
+          <m:r>
+            <w:rPr>
+              <w:rFonts w:ascii="Cambria Math" w:eastAsiaTheme="minorEastAsia" w:hAnsi="Cambria Math"/>
+            </w:rPr>
+            <m:t>arctg</m:t>
+          </m:r>
+          <m:d>
+            <m:dPr>
+              <m:ctrlPr>
+                <w:rPr>
+                  <w:rFonts w:ascii="Cambria Math" w:eastAsiaTheme="minorEastAsia" w:hAnsi="Cambria Math"/>
+                  <w:i/>
+                </w:rPr>
+              </m:ctrlPr>
+            </m:dPr>
+            <m:e>
+              <m:f>
+                <m:fPr>
+                  <m:ctrlPr>
+                    <w:rPr>
+                      <w:rFonts w:ascii="Cambria Math" w:eastAsiaTheme="minorEastAsia" w:hAnsi="Cambria Math"/>
+                      <w:i/>
+                    </w:rPr>
+                  </m:ctrlPr>
+                </m:fPr>
+                <m:num>
+                  <m:sSub>
+                    <m:sSubPr>
+                      <m:ctrlPr>
+                        <w:rPr>
+                          <w:rFonts w:ascii="Cambria Math" w:eastAsiaTheme="minorEastAsia" w:hAnsi="Cambria Math"/>
+                          <w:i/>
+                        </w:rPr>
+                      </m:ctrlPr>
+                    </m:sSubPr>
+                    <m:e>
+                      <m:r>
+                        <w:rPr>
+                          <w:rFonts w:ascii="Cambria Math" w:eastAsiaTheme="minorEastAsia" w:hAnsi="Cambria Math"/>
+                        </w:rPr>
+                        <m:t>P</m:t>
+                      </m:r>
+                    </m:e>
+                    <m:sub>
+                      <m:r>
+                        <w:rPr>
+                          <w:rFonts w:ascii="Cambria Math" w:eastAsiaTheme="minorEastAsia" w:hAnsi="Cambria Math"/>
+                        </w:rPr>
+                        <m:t>z</m:t>
+                      </m:r>
+                    </m:sub>
+                  </m:sSub>
+                  <m:r>
+                    <w:rPr>
+                      <w:rFonts w:ascii="Cambria Math" w:eastAsiaTheme="minorEastAsia" w:hAnsi="Cambria Math"/>
+                      <w:color w:val="FF0000"/>
+                    </w:rPr>
+                    <m:t>-</m:t>
+                  </m:r>
+                  <m:sSub>
+                    <m:sSubPr>
+                      <m:ctrlPr>
+                        <w:rPr>
+                          <w:rFonts w:ascii="Cambria Math" w:eastAsiaTheme="minorEastAsia" w:hAnsi="Cambria Math"/>
+                          <w:i/>
+                          <w:color w:val="FF0000"/>
+                        </w:rPr>
+                      </m:ctrlPr>
+                    </m:sSubPr>
+                    <m:e>
+                      <m:r>
+                        <w:rPr>
+                          <w:rFonts w:ascii="Cambria Math" w:eastAsiaTheme="minorEastAsia" w:hAnsi="Cambria Math"/>
+                          <w:color w:val="FF0000"/>
+                        </w:rPr>
+                        <m:t>d</m:t>
+                      </m:r>
+                    </m:e>
+                    <m:sub>
+                      <m:r>
+                        <w:rPr>
+                          <w:rFonts w:ascii="Cambria Math" w:eastAsiaTheme="minorEastAsia" w:hAnsi="Cambria Math"/>
+                          <w:color w:val="FF0000"/>
+                        </w:rPr>
+                        <m:t>1</m:t>
+                      </m:r>
+                    </m:sub>
+                  </m:sSub>
+                </m:num>
+                <m:den>
+                  <m:r>
+                    <w:rPr>
+                      <w:rFonts w:ascii="Cambria Math" w:eastAsiaTheme="minorEastAsia" w:hAnsi="Cambria Math"/>
+                    </w:rPr>
+                    <m:t>±</m:t>
+                  </m:r>
+                  <m:rad>
+                    <m:radPr>
+                      <m:degHide m:val="1"/>
+                      <m:ctrlPr>
+                        <w:rPr>
+                          <w:rFonts w:ascii="Cambria Math" w:eastAsiaTheme="minorEastAsia" w:hAnsi="Cambria Math"/>
+                          <w:i/>
+                        </w:rPr>
+                      </m:ctrlPr>
+                    </m:radPr>
+                    <m:deg/>
+                    <m:e>
+                      <m:sSubSup>
+                        <m:sSubSupPr>
+                          <m:ctrlPr>
+                            <w:rPr>
+                              <w:rFonts w:ascii="Cambria Math" w:eastAsiaTheme="minorEastAsia" w:hAnsi="Cambria Math"/>
+                              <w:i/>
+                            </w:rPr>
+                          </m:ctrlPr>
+                        </m:sSubSupPr>
+                        <m:e>
+                          <m:r>
+                            <w:rPr>
+                              <w:rFonts w:ascii="Cambria Math" w:eastAsiaTheme="minorEastAsia" w:hAnsi="Cambria Math"/>
+                            </w:rPr>
+                            <m:t>P</m:t>
+                          </m:r>
+                        </m:e>
+                        <m:sub>
+                          <m:r>
+                            <w:rPr>
+                              <w:rFonts w:ascii="Cambria Math" w:eastAsiaTheme="minorEastAsia" w:hAnsi="Cambria Math"/>
+                            </w:rPr>
+                            <m:t>x</m:t>
+                          </m:r>
+                        </m:sub>
+                        <m:sup>
+                          <m:r>
+                            <w:rPr>
+                              <w:rFonts w:ascii="Cambria Math" w:eastAsiaTheme="minorEastAsia" w:hAnsi="Cambria Math"/>
+                            </w:rPr>
+                            <m:t>2</m:t>
+                          </m:r>
+                        </m:sup>
+                      </m:sSubSup>
+                      <m:r>
+                        <w:rPr>
+                          <w:rFonts w:ascii="Cambria Math" w:eastAsiaTheme="minorEastAsia" w:hAnsi="Cambria Math"/>
+                        </w:rPr>
+                        <m:t>+</m:t>
+                      </m:r>
+                      <m:sSubSup>
+                        <m:sSubSupPr>
+                          <m:ctrlPr>
+                            <w:rPr>
+                              <w:rFonts w:ascii="Cambria Math" w:eastAsiaTheme="minorEastAsia" w:hAnsi="Cambria Math"/>
+                              <w:i/>
+                            </w:rPr>
+                          </m:ctrlPr>
+                        </m:sSubSupPr>
+                        <m:e>
+                          <m:r>
+                            <w:rPr>
+                              <w:rFonts w:ascii="Cambria Math" w:eastAsiaTheme="minorEastAsia" w:hAnsi="Cambria Math"/>
+                            </w:rPr>
+                            <m:t>P</m:t>
+                          </m:r>
+                        </m:e>
+                        <m:sub>
+                          <m:r>
+                            <w:rPr>
+                              <w:rFonts w:ascii="Cambria Math" w:eastAsiaTheme="minorEastAsia" w:hAnsi="Cambria Math"/>
+                            </w:rPr>
+                            <m:t>y</m:t>
+                          </m:r>
+                        </m:sub>
+                        <m:sup>
+                          <m:r>
+                            <w:rPr>
+                              <w:rFonts w:ascii="Cambria Math" w:eastAsiaTheme="minorEastAsia" w:hAnsi="Cambria Math"/>
+                            </w:rPr>
+                            <m:t>2</m:t>
+                          </m:r>
+                        </m:sup>
+                      </m:sSubSup>
+                    </m:e>
+                  </m:rad>
+                </m:den>
+              </m:f>
+            </m:e>
+          </m:d>
+          <m:r>
+            <w:rPr>
+              <w:rFonts w:ascii="Cambria Math" w:eastAsiaTheme="minorEastAsia" w:hAnsi="Cambria Math"/>
+            </w:rPr>
+            <m:t>-</m:t>
+          </m:r>
+          <m:r>
+            <w:rPr>
+              <w:rFonts w:ascii="Cambria Math" w:hAnsi="Cambria Math"/>
+            </w:rPr>
+            <m:t>arctg</m:t>
+          </m:r>
+          <m:d>
+            <m:dPr>
+              <m:ctrlPr>
+                <w:rPr>
+                  <w:rFonts w:ascii="Cambria Math" w:hAnsi="Cambria Math"/>
+                  <w:i/>
+                </w:rPr>
+              </m:ctrlPr>
+            </m:dPr>
+            <m:e>
+              <m:f>
+                <m:fPr>
+                  <m:ctrlPr>
+                    <w:rPr>
+                      <w:rFonts w:ascii="Cambria Math" w:hAnsi="Cambria Math"/>
+                      <w:i/>
+                    </w:rPr>
+                  </m:ctrlPr>
+                </m:fPr>
+                <m:num>
+                  <m:sSub>
+                    <m:sSubPr>
+                      <m:ctrlPr>
+                        <w:rPr>
+                          <w:rFonts w:ascii="Cambria Math" w:hAnsi="Cambria Math"/>
+                          <w:i/>
+                        </w:rPr>
+                      </m:ctrlPr>
+                    </m:sSubPr>
+                    <m:e>
+                      <m:r>
+                        <w:rPr>
+                          <w:rFonts w:ascii="Cambria Math" w:hAnsi="Cambria Math"/>
+                        </w:rPr>
+                        <m:t>a</m:t>
+                      </m:r>
+                    </m:e>
+                    <m:sub>
+                      <m:r>
+                        <w:rPr>
+                          <w:rFonts w:ascii="Cambria Math" w:hAnsi="Cambria Math"/>
+                        </w:rPr>
+                        <m:t>3</m:t>
+                      </m:r>
+                    </m:sub>
+                  </m:sSub>
+                  <m:r>
+                    <w:rPr>
+                      <w:rFonts w:ascii="Cambria Math" w:hAnsi="Cambria Math"/>
+                    </w:rPr>
+                    <m:t>*</m:t>
+                  </m:r>
+                  <m:func>
+                    <m:funcPr>
+                      <m:ctrlPr>
+                        <w:rPr>
+                          <w:rFonts w:ascii="Cambria Math" w:hAnsi="Cambria Math"/>
+                          <w:i/>
+                        </w:rPr>
+                      </m:ctrlPr>
+                    </m:funcPr>
+                    <m:fName>
+                      <m:r>
+                        <m:rPr>
+                          <m:sty m:val="p"/>
+                        </m:rPr>
+                        <w:rPr>
+                          <w:rFonts w:ascii="Cambria Math" w:hAnsi="Cambria Math"/>
+                        </w:rPr>
+                        <m:t>sin</m:t>
+                      </m:r>
+                    </m:fName>
+                    <m:e>
+                      <m:r>
+                        <w:rPr>
+                          <w:rFonts w:ascii="Cambria Math" w:hAnsi="Cambria Math"/>
+                        </w:rPr>
+                        <m:t>(</m:t>
+                      </m:r>
+                      <m:sSub>
+                        <m:sSubPr>
+                          <m:ctrlPr>
+                            <w:rPr>
+                              <w:rFonts w:ascii="Cambria Math" w:hAnsi="Cambria Math"/>
+                              <w:i/>
+                            </w:rPr>
+                          </m:ctrlPr>
+                        </m:sSubPr>
+                        <m:e>
+                          <m:r>
+                            <w:rPr>
+                              <w:rFonts w:ascii="Cambria Math" w:hAnsi="Cambria Math"/>
+                            </w:rPr>
+                            <m:t>q</m:t>
+                          </m:r>
+                        </m:e>
+                        <m:sub>
+                          <m:r>
+                            <w:rPr>
+                              <w:rFonts w:ascii="Cambria Math" w:hAnsi="Cambria Math"/>
+                            </w:rPr>
+                            <m:t>3</m:t>
+                          </m:r>
+                        </m:sub>
+                      </m:sSub>
+                      <m:r>
+                        <w:rPr>
+                          <w:rFonts w:ascii="Cambria Math" w:hAnsi="Cambria Math"/>
+                        </w:rPr>
+                        <m:t>)</m:t>
+                      </m:r>
+                    </m:e>
+                  </m:func>
+                </m:num>
+                <m:den>
+                  <m:sSub>
+                    <m:sSubPr>
+                      <m:ctrlPr>
+                        <w:rPr>
+                          <w:rFonts w:ascii="Cambria Math" w:hAnsi="Cambria Math"/>
+                          <w:i/>
+                        </w:rPr>
+                      </m:ctrlPr>
+                    </m:sSubPr>
+                    <m:e>
+                      <m:r>
+                        <w:rPr>
+                          <w:rFonts w:ascii="Cambria Math" w:hAnsi="Cambria Math"/>
+                        </w:rPr>
+                        <m:t>a</m:t>
+                      </m:r>
+                    </m:e>
+                    <m:sub>
+                      <m:r>
+                        <w:rPr>
+                          <w:rFonts w:ascii="Cambria Math" w:hAnsi="Cambria Math"/>
+                        </w:rPr>
+                        <m:t>2</m:t>
+                      </m:r>
+                    </m:sub>
+                  </m:sSub>
+                  <m:r>
+                    <w:rPr>
+                      <w:rFonts w:ascii="Cambria Math" w:hAnsi="Cambria Math"/>
+                    </w:rPr>
+                    <m:t>+</m:t>
+                  </m:r>
+                  <m:sSub>
+                    <m:sSubPr>
+                      <m:ctrlPr>
+                        <w:rPr>
+                          <w:rFonts w:ascii="Cambria Math" w:hAnsi="Cambria Math"/>
+                          <w:i/>
+                        </w:rPr>
+                      </m:ctrlPr>
+                    </m:sSubPr>
+                    <m:e>
+                      <m:r>
+                        <w:rPr>
+                          <w:rFonts w:ascii="Cambria Math" w:hAnsi="Cambria Math"/>
+                        </w:rPr>
+                        <m:t>a</m:t>
+                      </m:r>
+                    </m:e>
+                    <m:sub>
+                      <m:r>
+                        <w:rPr>
+                          <w:rFonts w:ascii="Cambria Math" w:hAnsi="Cambria Math"/>
+                        </w:rPr>
+                        <m:t>3</m:t>
+                      </m:r>
+                    </m:sub>
+                  </m:sSub>
+                  <m:r>
+                    <w:rPr>
+                      <w:rFonts w:ascii="Cambria Math" w:hAnsi="Cambria Math"/>
+                    </w:rPr>
+                    <m:t>*</m:t>
+                  </m:r>
+                  <m:func>
+                    <m:funcPr>
+                      <m:ctrlPr>
+                        <w:rPr>
+                          <w:rFonts w:ascii="Cambria Math" w:hAnsi="Cambria Math"/>
+                          <w:i/>
+                        </w:rPr>
+                      </m:ctrlPr>
+                    </m:funcPr>
+                    <m:fName>
+                      <m:r>
+                        <m:rPr>
+                          <m:sty m:val="p"/>
+                        </m:rPr>
+                        <w:rPr>
+                          <w:rFonts w:ascii="Cambria Math" w:hAnsi="Cambria Math"/>
+                        </w:rPr>
+                        <m:t>cos</m:t>
+                      </m:r>
+                    </m:fName>
+                    <m:e>
+                      <m:d>
+                        <m:dPr>
+                          <m:ctrlPr>
+                            <w:rPr>
+                              <w:rFonts w:ascii="Cambria Math" w:hAnsi="Cambria Math"/>
+                              <w:i/>
+                            </w:rPr>
+                          </m:ctrlPr>
+                        </m:dPr>
+                        <m:e>
+                          <m:sSub>
+                            <m:sSubPr>
+                              <m:ctrlPr>
+                                <w:rPr>
+                                  <w:rFonts w:ascii="Cambria Math" w:hAnsi="Cambria Math"/>
+                                  <w:i/>
+                                </w:rPr>
+                              </m:ctrlPr>
+                            </m:sSubPr>
+                            <m:e>
+                              <m:r>
+                                <w:rPr>
+                                  <w:rFonts w:ascii="Cambria Math" w:hAnsi="Cambria Math"/>
+                                </w:rPr>
+                                <m:t>q</m:t>
+                              </m:r>
+                            </m:e>
+                            <m:sub>
+                              <m:r>
+                                <w:rPr>
+                                  <w:rFonts w:ascii="Cambria Math" w:hAnsi="Cambria Math"/>
+                                </w:rPr>
+                                <m:t>3</m:t>
+                              </m:r>
+                            </m:sub>
+                          </m:sSub>
+                        </m:e>
+                      </m:d>
+                    </m:e>
+                  </m:func>
+                </m:den>
+              </m:f>
+            </m:e>
+          </m:d>
+        </m:oMath>
+      </m:oMathPara>
+    </w:p>
+    <w:p/>
     <w:p>
       <w:pPr>
         <w:pStyle w:val="Ttulo1"/>
       </w:pPr>
       <w:r>
+        <w:lastRenderedPageBreak/>
         <w:t>Generación de trayectorias</w:t>
       </w:r>
     </w:p>
@@ -12065,7 +16610,7 @@
   <w:style w:type="paragraph" w:default="1" w:styleId="Normal">
     <w:name w:val="Normal"/>
     <w:qFormat/>
-    <w:rsid w:val="00961287"/>
+    <w:rsid w:val="00F600A4"/>
   </w:style>
   <w:style w:type="paragraph" w:styleId="Ttulo1">
     <w:name w:val="heading 1"/>

</xml_diff>